<commit_message>
Started work on discussion
</commit_message>
<xml_diff>
--- a/doc/manuscript_v0_4.docx
+++ b/doc/manuscript_v0_4.docx
@@ -221,9 +221,6 @@
         <w:t xml:space="preserve">; Harwood </w:t>
       </w:r>
       <w:r>
-        <w:rPr>
-          <w:i/>
-        </w:rPr>
         <w:t>et al.</w:t>
       </w:r>
       <w:r>
@@ -249,236 +246,132 @@
         <w:t xml:space="preserve"> </w:t>
       </w:r>
       <w:r>
-        <w:t>The parameterization of the VBGF attributable to Beverton and Holt (1957) is most common and may be expressed as</w:t>
+        <w:t>A common foundation for several parameterizations of the VBGF is</w:t>
       </w:r>
     </w:p>
     <w:p>
       <w:pPr>
-        <w:pStyle w:val="BodyText"/>
-      </w:pPr>
-      <m:oMathPara>
-        <m:oMathParaPr>
-          <m:jc m:val="center"/>
-        </m:oMathParaPr>
-        <m:oMath>
-          <m:sSub>
-            <m:sSubPr>
-              <m:ctrlPr>
-                <w:rPr>
-                  <w:rFonts w:ascii="Cambria Math" w:hAnsi="Cambria Math"/>
-                </w:rPr>
-              </m:ctrlPr>
-            </m:sSubPr>
-            <m:e>
-              <m:r>
-                <w:rPr>
-                  <w:rFonts w:ascii="Cambria Math" w:hAnsi="Cambria Math"/>
-                </w:rPr>
-                <m:t>L</m:t>
-              </m:r>
-            </m:e>
-            <m:sub>
-              <m:r>
-                <w:rPr>
-                  <w:rFonts w:ascii="Cambria Math" w:hAnsi="Cambria Math"/>
-                </w:rPr>
-                <m:t>t</m:t>
-              </m:r>
-            </m:sub>
-          </m:sSub>
-          <m:r>
-            <m:rPr>
-              <m:sty m:val="p"/>
-            </m:rPr>
-            <w:rPr>
-              <w:rFonts w:ascii="Cambria Math" w:hAnsi="Cambria Math"/>
-            </w:rPr>
-            <m:t>=</m:t>
-          </m:r>
-          <m:sSub>
-            <m:sSubPr>
-              <m:ctrlPr>
-                <w:rPr>
-                  <w:rFonts w:ascii="Cambria Math" w:hAnsi="Cambria Math"/>
-                </w:rPr>
-              </m:ctrlPr>
-            </m:sSubPr>
-            <m:e>
-              <m:r>
-                <w:rPr>
-                  <w:rFonts w:ascii="Cambria Math" w:hAnsi="Cambria Math"/>
-                </w:rPr>
-                <m:t>L</m:t>
-              </m:r>
-            </m:e>
-            <m:sub>
-              <m:r>
-                <m:rPr>
-                  <m:sty m:val="p"/>
-                </m:rPr>
-                <w:rPr>
-                  <w:rFonts w:ascii="Cambria Math" w:hAnsi="Cambria Math"/>
-                </w:rPr>
-                <m:t>∞</m:t>
-              </m:r>
-            </m:sub>
-          </m:sSub>
-          <m:r>
-            <m:rPr>
-              <m:sty m:val="p"/>
-            </m:rPr>
-            <w:rPr>
-              <w:rFonts w:ascii="Cambria Math" w:hAnsi="Cambria Math"/>
-            </w:rPr>
-            <m:t>(1-</m:t>
-          </m:r>
-          <m:sSup>
-            <m:sSupPr>
-              <m:ctrlPr>
-                <w:rPr>
-                  <w:rFonts w:ascii="Cambria Math" w:hAnsi="Cambria Math"/>
-                </w:rPr>
-              </m:ctrlPr>
-            </m:sSupPr>
-            <m:e>
-              <m:r>
-                <w:rPr>
-                  <w:rFonts w:ascii="Cambria Math" w:hAnsi="Cambria Math"/>
-                </w:rPr>
-                <m:t>e</m:t>
-              </m:r>
-            </m:e>
-            <m:sup>
-              <m:r>
-                <m:rPr>
-                  <m:sty m:val="p"/>
-                </m:rPr>
-                <w:rPr>
-                  <w:rFonts w:ascii="Cambria Math" w:hAnsi="Cambria Math"/>
-                </w:rPr>
-                <m:t>-</m:t>
-              </m:r>
-              <m:r>
-                <w:rPr>
-                  <w:rFonts w:ascii="Cambria Math" w:hAnsi="Cambria Math"/>
-                </w:rPr>
-                <m:t>q</m:t>
-              </m:r>
-            </m:sup>
-          </m:sSup>
-          <m:r>
-            <m:rPr>
-              <m:sty m:val="p"/>
-            </m:rPr>
-            <w:rPr>
-              <w:rFonts w:ascii="Cambria Math" w:hAnsi="Cambria Math"/>
-            </w:rPr>
-            <m:t>)  (1)</m:t>
-          </m:r>
-        </m:oMath>
-      </m:oMathPara>
-    </w:p>
-    <w:p>
-      <w:pPr>
-        <w:pStyle w:val="BodyText"/>
-      </w:pPr>
-      <w:r>
-        <w:t>with</w:t>
-      </w:r>
-    </w:p>
-    <w:p>
-      <w:pPr>
-        <w:pStyle w:val="BodyText"/>
-      </w:pPr>
-      <m:oMathPara>
-        <m:oMathParaPr>
-          <m:jc m:val="center"/>
-        </m:oMathParaPr>
-        <m:oMath>
-          <m:r>
-            <w:rPr>
-              <w:rFonts w:ascii="Cambria Math" w:hAnsi="Cambria Math"/>
-            </w:rPr>
-            <m:t>q</m:t>
-          </m:r>
-          <m:r>
-            <m:rPr>
-              <m:sty m:val="p"/>
-            </m:rPr>
-            <w:rPr>
-              <w:rFonts w:ascii="Cambria Math" w:hAnsi="Cambria Math"/>
-            </w:rPr>
-            <m:t>=</m:t>
-          </m:r>
-          <m:r>
-            <w:rPr>
-              <w:rFonts w:ascii="Cambria Math" w:hAnsi="Cambria Math"/>
-            </w:rPr>
-            <m:t>K</m:t>
-          </m:r>
-          <m:r>
-            <m:rPr>
-              <m:sty m:val="p"/>
-            </m:rPr>
-            <w:rPr>
-              <w:rFonts w:ascii="Cambria Math" w:hAnsi="Cambria Math"/>
-            </w:rPr>
-            <m:t>(</m:t>
-          </m:r>
-          <m:r>
-            <w:rPr>
-              <w:rFonts w:ascii="Cambria Math" w:hAnsi="Cambria Math"/>
-            </w:rPr>
-            <m:t>t</m:t>
-          </m:r>
-          <m:r>
-            <m:rPr>
-              <m:sty m:val="p"/>
-            </m:rPr>
-            <w:rPr>
-              <w:rFonts w:ascii="Cambria Math" w:hAnsi="Cambria Math"/>
-            </w:rPr>
-            <m:t>-</m:t>
-          </m:r>
-          <m:sSub>
-            <m:sSubPr>
-              <m:ctrlPr>
-                <w:rPr>
-                  <w:rFonts w:ascii="Cambria Math" w:hAnsi="Cambria Math"/>
-                </w:rPr>
-              </m:ctrlPr>
-            </m:sSubPr>
-            <m:e>
-              <m:r>
-                <w:rPr>
-                  <w:rFonts w:ascii="Cambria Math" w:hAnsi="Cambria Math"/>
-                </w:rPr>
-                <m:t>t</m:t>
-              </m:r>
-            </m:e>
-            <m:sub>
-              <m:r>
-                <m:rPr>
-                  <m:sty m:val="p"/>
-                </m:rPr>
-                <w:rPr>
-                  <w:rFonts w:ascii="Cambria Math" w:hAnsi="Cambria Math"/>
-                </w:rPr>
-                <m:t>0</m:t>
-              </m:r>
-            </m:sub>
-          </m:sSub>
-          <m:r>
-            <m:rPr>
-              <m:sty m:val="p"/>
-            </m:rPr>
-            <w:rPr>
-              <w:rFonts w:ascii="Cambria Math" w:hAnsi="Cambria Math"/>
-            </w:rPr>
-            <m:t>)  (2)</m:t>
-          </m:r>
-        </m:oMath>
-      </m:oMathPara>
+        <w:pStyle w:val="equation"/>
+      </w:pPr>
+      <w:r>
+        <w:tab/>
+      </w:r>
+      <m:oMath>
+        <m:sSub>
+          <m:sSubPr>
+            <m:ctrlPr>
+              <w:rPr>
+                <w:rFonts w:ascii="Cambria Math" w:hAnsi="Cambria Math"/>
+              </w:rPr>
+            </m:ctrlPr>
+          </m:sSubPr>
+          <m:e>
+            <m:r>
+              <w:rPr>
+                <w:rFonts w:ascii="Cambria Math" w:hAnsi="Cambria Math"/>
+              </w:rPr>
+              <m:t>L</m:t>
+            </m:r>
+          </m:e>
+          <m:sub>
+            <m:r>
+              <w:rPr>
+                <w:rFonts w:ascii="Cambria Math" w:hAnsi="Cambria Math"/>
+              </w:rPr>
+              <m:t>t</m:t>
+            </m:r>
+          </m:sub>
+        </m:sSub>
+        <m:r>
+          <m:rPr>
+            <m:sty m:val="p"/>
+          </m:rPr>
+          <w:rPr>
+            <w:rFonts w:ascii="Cambria Math" w:hAnsi="Cambria Math"/>
+          </w:rPr>
+          <m:t>=</m:t>
+        </m:r>
+        <m:sSub>
+          <m:sSubPr>
+            <m:ctrlPr>
+              <w:rPr>
+                <w:rFonts w:ascii="Cambria Math" w:hAnsi="Cambria Math"/>
+              </w:rPr>
+            </m:ctrlPr>
+          </m:sSubPr>
+          <m:e>
+            <m:r>
+              <w:rPr>
+                <w:rFonts w:ascii="Cambria Math" w:hAnsi="Cambria Math"/>
+              </w:rPr>
+              <m:t>L</m:t>
+            </m:r>
+          </m:e>
+          <m:sub>
+            <m:r>
+              <m:rPr>
+                <m:sty m:val="p"/>
+              </m:rPr>
+              <w:rPr>
+                <w:rFonts w:ascii="Cambria Math" w:hAnsi="Cambria Math"/>
+              </w:rPr>
+              <m:t>∞</m:t>
+            </m:r>
+          </m:sub>
+        </m:sSub>
+        <m:r>
+          <m:rPr>
+            <m:sty m:val="p"/>
+          </m:rPr>
+          <w:rPr>
+            <w:rFonts w:ascii="Cambria Math" w:hAnsi="Cambria Math"/>
+          </w:rPr>
+          <m:t>(1-</m:t>
+        </m:r>
+        <m:sSup>
+          <m:sSupPr>
+            <m:ctrlPr>
+              <w:rPr>
+                <w:rFonts w:ascii="Cambria Math" w:hAnsi="Cambria Math"/>
+              </w:rPr>
+            </m:ctrlPr>
+          </m:sSupPr>
+          <m:e>
+            <m:r>
+              <w:rPr>
+                <w:rFonts w:ascii="Cambria Math" w:hAnsi="Cambria Math"/>
+              </w:rPr>
+              <m:t>e</m:t>
+            </m:r>
+          </m:e>
+          <m:sup>
+            <m:r>
+              <m:rPr>
+                <m:sty m:val="p"/>
+              </m:rPr>
+              <w:rPr>
+                <w:rFonts w:ascii="Cambria Math" w:hAnsi="Cambria Math"/>
+              </w:rPr>
+              <m:t>-</m:t>
+            </m:r>
+            <m:r>
+              <w:rPr>
+                <w:rFonts w:ascii="Cambria Math" w:hAnsi="Cambria Math"/>
+              </w:rPr>
+              <m:t>q</m:t>
+            </m:r>
+          </m:sup>
+        </m:sSup>
+        <m:r>
+          <m:rPr>
+            <m:sty m:val="p"/>
+          </m:rPr>
+          <w:rPr>
+            <w:rFonts w:ascii="Cambria Math" w:hAnsi="Cambria Math"/>
+          </w:rPr>
+          <m:t>)</m:t>
+        </m:r>
+      </m:oMath>
     </w:p>
     <w:p>
       <w:pPr>
@@ -527,7 +420,10 @@
         </m:r>
       </m:oMath>
       <w:r>
-        <w:t xml:space="preserve">, </w:t>
+        <w:t>,</w:t>
+      </w:r>
+      <w:r>
+        <w:t xml:space="preserve"> </w:t>
       </w:r>
       <m:oMath>
         <m:sSub>
@@ -557,7 +453,151 @@
         </m:sSub>
       </m:oMath>
       <w:r>
-        <w:t xml:space="preserve"> is the asymptotic mean length, </w:t>
+        <w:t xml:space="preserve"> is the asymptotic mean length</w:t>
+      </w:r>
+      <w:r>
+        <w:t xml:space="preserve">, and </w:t>
+      </w:r>
+      <m:oMath>
+        <m:r>
+          <w:rPr>
+            <w:rFonts w:ascii="Cambria Math" w:hAnsi="Cambria Math"/>
+          </w:rPr>
+          <m:t>q</m:t>
+        </m:r>
+      </m:oMath>
+      <w:r>
+        <w:t xml:space="preserve"> is at least a function of </w:t>
+      </w:r>
+      <m:oMath>
+        <m:r>
+          <w:rPr>
+            <w:rFonts w:ascii="Cambria Math" w:hAnsi="Cambria Math"/>
+          </w:rPr>
+          <m:t>t</m:t>
+        </m:r>
+      </m:oMath>
+      <w:r>
+        <w:t xml:space="preserve">.  For example, the most common parameterization of the </w:t>
+      </w:r>
+      <w:r>
+        <w:t xml:space="preserve">VBGF attributable to Beverton and Holt (1957) </w:t>
+      </w:r>
+      <w:r>
+        <w:t>uses</w:t>
+      </w:r>
+    </w:p>
+    <w:p>
+      <w:pPr>
+        <w:pStyle w:val="equation"/>
+      </w:pPr>
+      <w:r>
+        <w:tab/>
+      </w:r>
+      <m:oMath>
+        <m:r>
+          <w:rPr>
+            <w:rFonts w:ascii="Cambria Math" w:hAnsi="Cambria Math"/>
+          </w:rPr>
+          <m:t>q</m:t>
+        </m:r>
+        <m:r>
+          <m:rPr>
+            <m:sty m:val="p"/>
+          </m:rPr>
+          <w:rPr>
+            <w:rFonts w:ascii="Cambria Math" w:hAnsi="Cambria Math"/>
+          </w:rPr>
+          <m:t>=</m:t>
+        </m:r>
+        <m:r>
+          <w:rPr>
+            <w:rFonts w:ascii="Cambria Math" w:hAnsi="Cambria Math"/>
+          </w:rPr>
+          <m:t>K</m:t>
+        </m:r>
+        <m:r>
+          <m:rPr>
+            <m:sty m:val="p"/>
+          </m:rPr>
+          <w:rPr>
+            <w:rFonts w:ascii="Cambria Math" w:hAnsi="Cambria Math"/>
+          </w:rPr>
+          <m:t>(</m:t>
+        </m:r>
+        <m:r>
+          <w:rPr>
+            <w:rFonts w:ascii="Cambria Math" w:hAnsi="Cambria Math"/>
+          </w:rPr>
+          <m:t>t</m:t>
+        </m:r>
+        <m:r>
+          <m:rPr>
+            <m:sty m:val="p"/>
+          </m:rPr>
+          <w:rPr>
+            <w:rFonts w:ascii="Cambria Math" w:hAnsi="Cambria Math"/>
+          </w:rPr>
+          <m:t>-</m:t>
+        </m:r>
+        <m:sSub>
+          <m:sSubPr>
+            <m:ctrlPr>
+              <w:rPr>
+                <w:rFonts w:ascii="Cambria Math" w:hAnsi="Cambria Math"/>
+              </w:rPr>
+            </m:ctrlPr>
+          </m:sSubPr>
+          <m:e>
+            <m:r>
+              <w:rPr>
+                <w:rFonts w:ascii="Cambria Math" w:hAnsi="Cambria Math"/>
+              </w:rPr>
+              <m:t>t</m:t>
+            </m:r>
+          </m:e>
+          <m:sub>
+            <m:r>
+              <m:rPr>
+                <m:sty m:val="p"/>
+              </m:rPr>
+              <w:rPr>
+                <w:rFonts w:ascii="Cambria Math" w:hAnsi="Cambria Math"/>
+              </w:rPr>
+              <m:t>0</m:t>
+            </m:r>
+          </m:sub>
+        </m:sSub>
+        <m:r>
+          <m:rPr>
+            <m:sty m:val="p"/>
+          </m:rPr>
+          <w:rPr>
+            <w:rFonts w:ascii="Cambria Math" w:hAnsi="Cambria Math"/>
+          </w:rPr>
+          <m:t>)</m:t>
+        </m:r>
+      </m:oMath>
+      <w:r>
+        <w:t xml:space="preserve"> </w:t>
+      </w:r>
+      <w:r>
+        <w:tab/>
+        <w:t>(1</w:t>
+      </w:r>
+      <w:r>
+        <w:t>)</w:t>
+      </w:r>
+    </w:p>
+    <w:p>
+      <w:pPr>
+        <w:pStyle w:val="BodyText"/>
+      </w:pPr>
+      <w:r>
+        <w:t>where</w:t>
+      </w:r>
+      <w:r>
+        <w:t xml:space="preserve"> </w:t>
       </w:r>
       <m:oMath>
         <m:r>
@@ -568,7 +608,13 @@
         </m:r>
       </m:oMath>
       <w:r>
-        <w:t xml:space="preserve"> is a measure of the exponential rate of approach to the asymptote (Schnute and Fournier 1980), and </w:t>
+        <w:t xml:space="preserve"> is a measure of the exponential rate of approach to the asympt</w:t>
+      </w:r>
+      <w:r>
+        <w:t>ote (Schnute and Fournier 1980)</w:t>
+      </w:r>
+      <w:r>
+        <w:t xml:space="preserve"> and </w:t>
       </w:r>
       <m:oMath>
         <m:sSub>
@@ -618,251 +664,258 @@
         <w:t xml:space="preserve">; Pauly </w:t>
       </w:r>
       <w:r>
+        <w:t>et al.</w:t>
+      </w:r>
+      <w:r>
+        <w:t>, 1992</w:t>
+      </w:r>
+      <w:r>
+        <w:t xml:space="preserve">; Bacon </w:t>
+      </w:r>
+      <w:r>
+        <w:t>et al.</w:t>
+      </w:r>
+      <w:r>
         <w:rPr>
           <w:i/>
         </w:rPr>
+        <w:t xml:space="preserve"> </w:t>
+      </w:r>
+      <w:r>
+        <w:t>2005</w:t>
+      </w:r>
+      <w:r>
+        <w:t xml:space="preserve">; Garcia-Berthou </w:t>
+      </w:r>
+      <w:r>
         <w:t>et al.</w:t>
       </w:r>
       <w:r>
-        <w:t>, 1992</w:t>
-      </w:r>
-      <w:r>
-        <w:t xml:space="preserve">; Bacon </w:t>
-      </w:r>
-      <w:r>
-        <w:rPr>
-          <w:i/>
-        </w:rPr>
+        <w:t xml:space="preserve">, 2012; Carmona-Catot </w:t>
+      </w:r>
+      <w:r>
         <w:t>et al.</w:t>
       </w:r>
       <w:r>
-        <w:rPr>
-          <w:i/>
-        </w:rPr>
+        <w:t>, 2014</w:t>
+      </w:r>
+      <w:r>
+        <w:t xml:space="preserve">). </w:t>
+      </w:r>
+      <w:r>
         <w:t xml:space="preserve"> </w:t>
       </w:r>
       <w:r>
-        <w:t>2005</w:t>
-      </w:r>
-      <w:r>
-        <w:t xml:space="preserve">; Garcia-Berthou </w:t>
-      </w:r>
-      <w:r>
-        <w:rPr>
-          <w:i/>
-        </w:rPr>
-        <w:t>et al.</w:t>
-      </w:r>
-      <w:r>
-        <w:t xml:space="preserve">, 2012; Carmona-Catot </w:t>
-      </w:r>
-      <w:r>
-        <w:rPr>
-          <w:i/>
-        </w:rPr>
-        <w:t>et al.</w:t>
-      </w:r>
-      <w:r>
-        <w:t>, 2014</w:t>
-      </w:r>
-      <w:r>
-        <w:t xml:space="preserve">). </w:t>
+        <w:t>Various modification of Equation 1 have been used to</w:t>
+      </w:r>
+      <w:r>
+        <w:t xml:space="preserve"> model these seasonal oscillations in growth</w:t>
+      </w:r>
+      <w:r>
+        <w:t xml:space="preserve">. </w:t>
       </w:r>
       <w:r>
         <w:t xml:space="preserve"> </w:t>
       </w:r>
       <w:r>
-        <w:t xml:space="preserve">Equation 2 of the traditional VBGF has been modified, usually with a sine function, to model these seasonal oscillations in growth. </w:t>
-      </w:r>
-      <w:r>
-        <w:t xml:space="preserve"> </w:t>
-      </w:r>
-      <w:r>
-        <w:t>The most popular of these modifications, from Hoenig and Choudaray Hanumara (1982) and Somers (1988), is</w:t>
+        <w:t>The most popular of these modifications</w:t>
+      </w:r>
+      <w:r>
+        <w:t xml:space="preserve"> is</w:t>
+      </w:r>
+      <w:r>
+        <w:t xml:space="preserve"> from Hoenig and Choudaray Hanumara </w:t>
+      </w:r>
+      <w:r>
+        <w:t>(1982) and Somers (1988) and uses</w:t>
       </w:r>
     </w:p>
     <w:p>
       <w:pPr>
-        <w:pStyle w:val="BodyText"/>
-        <w:rPr>
-          <w:rFonts w:eastAsiaTheme="minorEastAsia"/>
-        </w:rPr>
-      </w:pPr>
-      <m:oMathPara>
-        <m:oMathParaPr>
-          <m:jc m:val="center"/>
-        </m:oMathParaPr>
-        <m:oMath>
-          <m:r>
-            <w:rPr>
-              <w:rFonts w:ascii="Cambria Math" w:hAnsi="Cambria Math"/>
-            </w:rPr>
-            <m:t>q</m:t>
-          </m:r>
-          <m:r>
-            <m:rPr>
-              <m:sty m:val="p"/>
-            </m:rPr>
-            <w:rPr>
-              <w:rFonts w:ascii="Cambria Math" w:hAnsi="Cambria Math"/>
-            </w:rPr>
-            <m:t xml:space="preserve">= </m:t>
-          </m:r>
-          <m:r>
-            <w:rPr>
-              <w:rFonts w:ascii="Cambria Math" w:hAnsi="Cambria Math"/>
-            </w:rPr>
-            <m:t>K</m:t>
-          </m:r>
-          <m:d>
-            <m:dPr>
-              <m:ctrlPr>
-                <w:rPr>
-                  <w:rFonts w:ascii="Cambria Math" w:hAnsi="Cambria Math"/>
-                </w:rPr>
-              </m:ctrlPr>
-            </m:dPr>
-            <m:e>
-              <m:r>
-                <w:rPr>
-                  <w:rFonts w:ascii="Cambria Math" w:hAnsi="Cambria Math"/>
-                </w:rPr>
-                <m:t>t</m:t>
-              </m:r>
-              <m:r>
-                <m:rPr>
-                  <m:sty m:val="p"/>
-                </m:rPr>
-                <w:rPr>
-                  <w:rFonts w:ascii="Cambria Math" w:hAnsi="Cambria Math"/>
-                </w:rPr>
-                <m:t>-</m:t>
-              </m:r>
-              <m:sSub>
-                <m:sSubPr>
-                  <m:ctrlPr>
-                    <w:rPr>
-                      <w:rFonts w:ascii="Cambria Math" w:hAnsi="Cambria Math"/>
-                    </w:rPr>
-                  </m:ctrlPr>
-                </m:sSubPr>
-                <m:e>
-                  <m:r>
-                    <w:rPr>
-                      <w:rFonts w:ascii="Cambria Math" w:hAnsi="Cambria Math"/>
-                    </w:rPr>
-                    <m:t>t</m:t>
-                  </m:r>
-                </m:e>
-                <m:sub>
-                  <m:r>
-                    <m:rPr>
-                      <m:sty m:val="p"/>
-                    </m:rPr>
-                    <w:rPr>
-                      <w:rFonts w:ascii="Cambria Math" w:hAnsi="Cambria Math"/>
-                    </w:rPr>
-                    <m:t>0</m:t>
-                  </m:r>
-                </m:sub>
-              </m:sSub>
-            </m:e>
-          </m:d>
-          <m:r>
-            <m:rPr>
-              <m:sty m:val="p"/>
-            </m:rPr>
-            <w:rPr>
-              <w:rFonts w:ascii="Cambria Math" w:hAnsi="Cambria Math"/>
-            </w:rPr>
-            <m:t>+</m:t>
-          </m:r>
-          <m:r>
-            <w:rPr>
-              <w:rFonts w:ascii="Cambria Math" w:hAnsi="Cambria Math"/>
-            </w:rPr>
-            <m:t>S</m:t>
-          </m:r>
-          <m:d>
-            <m:dPr>
-              <m:ctrlPr>
-                <w:rPr>
-                  <w:rFonts w:ascii="Cambria Math" w:hAnsi="Cambria Math"/>
-                </w:rPr>
-              </m:ctrlPr>
-            </m:dPr>
-            <m:e>
-              <m:r>
-                <w:rPr>
-                  <w:rFonts w:ascii="Cambria Math" w:hAnsi="Cambria Math"/>
-                </w:rPr>
-                <m:t>t</m:t>
-              </m:r>
-            </m:e>
-          </m:d>
-          <m:r>
-            <m:rPr>
-              <m:sty m:val="p"/>
-            </m:rPr>
-            <w:rPr>
-              <w:rFonts w:ascii="Cambria Math" w:hAnsi="Cambria Math"/>
-            </w:rPr>
-            <m:t>-</m:t>
-          </m:r>
-          <m:r>
-            <w:rPr>
-              <w:rFonts w:ascii="Cambria Math" w:hAnsi="Cambria Math"/>
-            </w:rPr>
-            <m:t>S</m:t>
-          </m:r>
-          <m:r>
-            <m:rPr>
-              <m:sty m:val="p"/>
-            </m:rPr>
-            <w:rPr>
-              <w:rFonts w:ascii="Cambria Math" w:hAnsi="Cambria Math"/>
-            </w:rPr>
-            <m:t>(</m:t>
-          </m:r>
-          <m:sSub>
-            <m:sSubPr>
-              <m:ctrlPr>
-                <w:rPr>
-                  <w:rFonts w:ascii="Cambria Math" w:hAnsi="Cambria Math"/>
-                </w:rPr>
-              </m:ctrlPr>
-            </m:sSubPr>
-            <m:e>
-              <m:r>
-                <w:rPr>
-                  <w:rFonts w:ascii="Cambria Math" w:hAnsi="Cambria Math"/>
-                </w:rPr>
-                <m:t>t</m:t>
-              </m:r>
-            </m:e>
-            <m:sub>
-              <m:r>
-                <m:rPr>
-                  <m:sty m:val="p"/>
-                </m:rPr>
-                <w:rPr>
-                  <w:rFonts w:ascii="Cambria Math" w:hAnsi="Cambria Math"/>
-                </w:rPr>
-                <m:t>0</m:t>
-              </m:r>
-            </m:sub>
-          </m:sSub>
-          <m:r>
-            <m:rPr>
-              <m:sty m:val="p"/>
-            </m:rPr>
-            <w:rPr>
-              <w:rFonts w:ascii="Cambria Math" w:hAnsi="Cambria Math"/>
-            </w:rPr>
-            <m:t>)    (3)</m:t>
-          </m:r>
-        </m:oMath>
-      </m:oMathPara>
+        <w:pStyle w:val="equation"/>
+      </w:pPr>
+      <w:r>
+        <w:tab/>
+      </w:r>
+      <m:oMath>
+        <m:r>
+          <w:rPr>
+            <w:rFonts w:ascii="Cambria Math" w:hAnsi="Cambria Math"/>
+          </w:rPr>
+          <m:t>q</m:t>
+        </m:r>
+        <m:r>
+          <m:rPr>
+            <m:sty m:val="p"/>
+          </m:rPr>
+          <w:rPr>
+            <w:rFonts w:ascii="Cambria Math" w:hAnsi="Cambria Math"/>
+          </w:rPr>
+          <m:t xml:space="preserve">= </m:t>
+        </m:r>
+        <m:r>
+          <w:rPr>
+            <w:rFonts w:ascii="Cambria Math" w:hAnsi="Cambria Math"/>
+          </w:rPr>
+          <m:t>K</m:t>
+        </m:r>
+        <m:d>
+          <m:dPr>
+            <m:ctrlPr>
+              <w:rPr>
+                <w:rFonts w:ascii="Cambria Math" w:hAnsi="Cambria Math"/>
+              </w:rPr>
+            </m:ctrlPr>
+          </m:dPr>
+          <m:e>
+            <m:r>
+              <w:rPr>
+                <w:rFonts w:ascii="Cambria Math" w:hAnsi="Cambria Math"/>
+              </w:rPr>
+              <m:t>t</m:t>
+            </m:r>
+            <m:r>
+              <m:rPr>
+                <m:sty m:val="p"/>
+              </m:rPr>
+              <w:rPr>
+                <w:rFonts w:ascii="Cambria Math" w:hAnsi="Cambria Math"/>
+              </w:rPr>
+              <m:t>-</m:t>
+            </m:r>
+            <m:sSub>
+              <m:sSubPr>
+                <m:ctrlPr>
+                  <w:rPr>
+                    <w:rFonts w:ascii="Cambria Math" w:hAnsi="Cambria Math"/>
+                  </w:rPr>
+                </m:ctrlPr>
+              </m:sSubPr>
+              <m:e>
+                <m:r>
+                  <w:rPr>
+                    <w:rFonts w:ascii="Cambria Math" w:hAnsi="Cambria Math"/>
+                  </w:rPr>
+                  <m:t>t</m:t>
+                </m:r>
+              </m:e>
+              <m:sub>
+                <m:r>
+                  <m:rPr>
+                    <m:sty m:val="p"/>
+                  </m:rPr>
+                  <w:rPr>
+                    <w:rFonts w:ascii="Cambria Math" w:hAnsi="Cambria Math"/>
+                  </w:rPr>
+                  <m:t>0</m:t>
+                </m:r>
+              </m:sub>
+            </m:sSub>
+          </m:e>
+        </m:d>
+        <m:r>
+          <m:rPr>
+            <m:sty m:val="p"/>
+          </m:rPr>
+          <w:rPr>
+            <w:rFonts w:ascii="Cambria Math" w:hAnsi="Cambria Math"/>
+          </w:rPr>
+          <m:t>+</m:t>
+        </m:r>
+        <m:r>
+          <w:rPr>
+            <w:rFonts w:ascii="Cambria Math" w:hAnsi="Cambria Math"/>
+          </w:rPr>
+          <m:t>S</m:t>
+        </m:r>
+        <m:d>
+          <m:dPr>
+            <m:ctrlPr>
+              <w:rPr>
+                <w:rFonts w:ascii="Cambria Math" w:hAnsi="Cambria Math"/>
+              </w:rPr>
+            </m:ctrlPr>
+          </m:dPr>
+          <m:e>
+            <m:r>
+              <w:rPr>
+                <w:rFonts w:ascii="Cambria Math" w:hAnsi="Cambria Math"/>
+              </w:rPr>
+              <m:t>t</m:t>
+            </m:r>
+          </m:e>
+        </m:d>
+        <m:r>
+          <m:rPr>
+            <m:sty m:val="p"/>
+          </m:rPr>
+          <w:rPr>
+            <w:rFonts w:ascii="Cambria Math" w:hAnsi="Cambria Math"/>
+          </w:rPr>
+          <m:t>-</m:t>
+        </m:r>
+        <m:r>
+          <w:rPr>
+            <w:rFonts w:ascii="Cambria Math" w:hAnsi="Cambria Math"/>
+          </w:rPr>
+          <m:t>S</m:t>
+        </m:r>
+        <m:r>
+          <m:rPr>
+            <m:sty m:val="p"/>
+          </m:rPr>
+          <w:rPr>
+            <w:rFonts w:ascii="Cambria Math" w:hAnsi="Cambria Math"/>
+          </w:rPr>
+          <m:t>(</m:t>
+        </m:r>
+        <m:sSub>
+          <m:sSubPr>
+            <m:ctrlPr>
+              <w:rPr>
+                <w:rFonts w:ascii="Cambria Math" w:hAnsi="Cambria Math"/>
+              </w:rPr>
+            </m:ctrlPr>
+          </m:sSubPr>
+          <m:e>
+            <m:r>
+              <w:rPr>
+                <w:rFonts w:ascii="Cambria Math" w:hAnsi="Cambria Math"/>
+              </w:rPr>
+              <m:t>t</m:t>
+            </m:r>
+          </m:e>
+          <m:sub>
+            <m:r>
+              <m:rPr>
+                <m:sty m:val="p"/>
+              </m:rPr>
+              <w:rPr>
+                <w:rFonts w:ascii="Cambria Math" w:hAnsi="Cambria Math"/>
+              </w:rPr>
+              <m:t>0</m:t>
+            </m:r>
+          </m:sub>
+        </m:sSub>
+        <m:r>
+          <m:rPr>
+            <m:sty m:val="p"/>
+          </m:rPr>
+          <w:rPr>
+            <w:rFonts w:ascii="Cambria Math" w:hAnsi="Cambria Math"/>
+          </w:rPr>
+          <m:t>)</m:t>
+        </m:r>
+      </m:oMath>
+      <w:r>
+        <w:tab/>
+      </w:r>
+      <w:r>
+        <w:t>(2</w:t>
+      </w:r>
+      <w:r>
+        <w:t>)</w:t>
+      </w:r>
     </w:p>
     <w:p>
       <w:pPr>
@@ -972,10 +1025,46 @@
         <w:rPr>
           <w:rFonts w:eastAsiaTheme="minorEastAsia"/>
         </w:rPr>
+        <w:t>.  In Equation 2,</w:t>
+      </w:r>
+      <w:r>
+        <w:t xml:space="preserve"> </w:t>
+      </w:r>
+      <m:oMath>
+        <m:sSub>
+          <m:sSubPr>
+            <m:ctrlPr>
+              <w:rPr>
+                <w:rFonts w:ascii="Cambria Math" w:hAnsi="Cambria Math"/>
+              </w:rPr>
+            </m:ctrlPr>
+          </m:sSubPr>
+          <m:e>
+            <m:r>
+              <w:rPr>
+                <w:rFonts w:ascii="Cambria Math" w:hAnsi="Cambria Math"/>
+              </w:rPr>
+              <m:t>t</m:t>
+            </m:r>
+          </m:e>
+          <m:sub>
+            <m:r>
+              <w:rPr>
+                <w:rFonts w:ascii="Cambria Math" w:hAnsi="Cambria Math"/>
+              </w:rPr>
+              <m:t>s</m:t>
+            </m:r>
+          </m:sub>
+        </m:sSub>
+      </m:oMath>
+      <w:r>
+        <w:t xml:space="preserve"> is the time between time 0 and the start of the convex portion of the first sinusoidal growth oscillation (i.e., the inflection point)</w:t>
+      </w:r>
+      <w:r>
+        <w:rPr>
+          <w:rFonts w:eastAsiaTheme="minorEastAsia"/>
+        </w:rPr>
         <w:t xml:space="preserve"> and </w:t>
-      </w:r>
-      <w:r>
-        <w:t xml:space="preserve">where </w:t>
       </w:r>
       <m:oMath>
         <m:r>
@@ -986,37 +1075,19 @@
         </m:r>
       </m:oMath>
       <w:r>
-        <w:t xml:space="preserve"> modulates the amplitude of the growth oscillations and corresponds to the proportional decrease in growth at the depth of the oscillation (i.e., "winter"), and </w:t>
-      </w:r>
-      <m:oMath>
-        <m:sSub>
-          <m:sSubPr>
-            <m:ctrlPr>
-              <w:rPr>
-                <w:rFonts w:ascii="Cambria Math" w:hAnsi="Cambria Math"/>
-              </w:rPr>
-            </m:ctrlPr>
-          </m:sSubPr>
-          <m:e>
-            <m:r>
-              <w:rPr>
-                <w:rFonts w:ascii="Cambria Math" w:hAnsi="Cambria Math"/>
-              </w:rPr>
-              <m:t>t</m:t>
-            </m:r>
-          </m:e>
-          <m:sub>
-            <m:r>
-              <w:rPr>
-                <w:rFonts w:ascii="Cambria Math" w:hAnsi="Cambria Math"/>
-              </w:rPr>
-              <m:t>s</m:t>
-            </m:r>
-          </m:sub>
-        </m:sSub>
-      </m:oMath>
-      <w:r>
-        <w:t xml:space="preserve"> is the time between time 0 and the start of the convex portion of the first sinusoidal growth oscillation (i.e., the inflection point).</w:t>
+        <w:t xml:space="preserve"> </w:t>
+      </w:r>
+      <w:r>
+        <w:t>i</w:t>
+      </w:r>
+      <w:r>
+        <w:t xml:space="preserve">s the proportional decrease in growth at the depth of the </w:t>
+      </w:r>
+      <w:r>
+        <w:t xml:space="preserve">growth </w:t>
+      </w:r>
+      <w:r>
+        <w:t>oscillation (i.e., "winter").</w:t>
       </w:r>
       <w:r>
         <w:t xml:space="preserve"> </w:t>
@@ -1033,11 +1104,14 @@
         </m:r>
       </m:oMath>
       <w:r>
-        <w:t xml:space="preserve">=0, then there is no seasonal </w:t>
+        <w:t xml:space="preserve">=0, then there is no seasonal oscillation and </w:t>
+      </w:r>
+      <w:r>
+        <w:t xml:space="preserve">Equation 2 reduces to the typical VBGF in Equation 1 </w:t>
       </w:r>
       <w:r>
         <w:lastRenderedPageBreak/>
-        <w:t xml:space="preserve">oscillation and Equation 3 reduces to Equation 2 and the typical VBGF (Figure 1). </w:t>
+        <w:t xml:space="preserve">(Figure 1). </w:t>
       </w:r>
       <w:r>
         <w:t xml:space="preserve"> </w:t>
@@ -1149,7 +1223,25 @@
         </m:f>
       </m:oMath>
       <w:r>
-        <w:t xml:space="preserve"> because the sine function in Equation 3 has a period (i.e., the growth period) of one year. Some confusion has surrounded the use of Equation 3, although Garcia-Berthou et al. (2012) carefully clarified its form.</w:t>
+        <w:t xml:space="preserve"> because the sine function in Equa</w:t>
+      </w:r>
+      <w:r>
+        <w:t>tion 2</w:t>
+      </w:r>
+      <w:r>
+        <w:t xml:space="preserve"> has a period (i.e., the growth period) of one year. </w:t>
+      </w:r>
+      <w:r>
+        <w:t xml:space="preserve"> </w:t>
+      </w:r>
+      <w:r>
+        <w:t xml:space="preserve">Some confusion has </w:t>
+      </w:r>
+      <w:r>
+        <w:t>surrounded the use of Equation 2</w:t>
+      </w:r>
+      <w:r>
+        <w:t>, although Garcia-Berthou et al. (2012) carefully clarified its form.</w:t>
       </w:r>
     </w:p>
     <w:p>
@@ -1171,7 +1263,10 @@
         </m:r>
       </m:oMath>
       <w:r>
-        <w:t>&gt;1 (or &lt;0) in Equation 3 allow seasonal decreases in mean length-at-age (Figure</w:t>
+        <w:t>&gt;1 (or &lt;0) in Equation 2</w:t>
+      </w:r>
+      <w:r>
+        <w:t xml:space="preserve"> allow seasonal decreases in mean length-at-age (Figure</w:t>
       </w:r>
       <w:r>
         <w:t xml:space="preserve"> 1). </w:t>
@@ -1189,9 +1284,6 @@
         <w:t xml:space="preserve"> is unlikely for organisms whose skeletons largely preclude shrinkage (Pauly et al. 1992), although a seasonal decrease in mean length-at-age is possible if size-dependent overwinter mortality occurs (Garcia-Berthou </w:t>
       </w:r>
       <w:r>
-        <w:rPr>
-          <w:i/>
-        </w:rPr>
         <w:t>et al.</w:t>
       </w:r>
       <w:r>
@@ -1207,13 +1299,16 @@
         <w:t xml:space="preserve">Pauly </w:t>
       </w:r>
       <w:r>
-        <w:rPr>
-          <w:i/>
-        </w:rPr>
         <w:t>et al.</w:t>
       </w:r>
       <w:r>
-        <w:t xml:space="preserve"> (1992) modified Equation 3 to include a true seasonal no-growth period where mean length was not allowed to decrease and smoothly transitioned into and out of the no-growth period. </w:t>
+        <w:t xml:space="preserve"> (1992) modi</w:t>
+      </w:r>
+      <w:r>
+        <w:t xml:space="preserve">fied Equation 2 to include a </w:t>
+      </w:r>
+      <w:r>
+        <w:t xml:space="preserve">no-growth period where mean length was not allowed to decrease and smoothly transitioned into and out of the no-growth period. </w:t>
       </w:r>
       <w:r>
         <w:t xml:space="preserve"> </w:t>
@@ -1224,268 +1319,254 @@
     </w:p>
     <w:p>
       <w:pPr>
-        <w:pStyle w:val="BodyText"/>
-      </w:pPr>
-      <m:oMathPara>
-        <m:oMathParaPr>
-          <m:jc m:val="center"/>
-        </m:oMathParaPr>
-        <m:oMath>
-          <m:r>
-            <w:rPr>
-              <w:rFonts w:ascii="Cambria Math" w:hAnsi="Cambria Math"/>
-            </w:rPr>
-            <m:t>q</m:t>
-          </m:r>
-          <m:r>
-            <m:rPr>
-              <m:sty m:val="p"/>
-            </m:rPr>
-            <w:rPr>
-              <w:rFonts w:ascii="Cambria Math" w:hAnsi="Cambria Math"/>
-            </w:rPr>
-            <m:t xml:space="preserve">= </m:t>
-          </m:r>
-          <m:sSup>
-            <m:sSupPr>
-              <m:ctrlPr>
-                <w:rPr>
-                  <w:rFonts w:ascii="Cambria Math" w:hAnsi="Cambria Math"/>
-                </w:rPr>
-              </m:ctrlPr>
-            </m:sSupPr>
-            <m:e>
-              <m:r>
-                <w:rPr>
-                  <w:rFonts w:ascii="Cambria Math" w:hAnsi="Cambria Math"/>
-                </w:rPr>
-                <m:t>K</m:t>
-              </m:r>
-            </m:e>
-            <m:sup>
-              <m:r>
-                <m:rPr>
-                  <m:sty m:val="p"/>
-                </m:rPr>
-                <w:rPr>
-                  <w:rFonts w:ascii="Cambria Math" w:hAnsi="Cambria Math"/>
-                </w:rPr>
-                <m:t>'</m:t>
-              </m:r>
-            </m:sup>
-          </m:sSup>
-          <m:d>
-            <m:dPr>
-              <m:ctrlPr>
-                <w:rPr>
-                  <w:rFonts w:ascii="Cambria Math" w:hAnsi="Cambria Math"/>
-                </w:rPr>
-              </m:ctrlPr>
-            </m:dPr>
-            <m:e>
-              <m:sSup>
-                <m:sSupPr>
-                  <m:ctrlPr>
-                    <w:rPr>
-                      <w:rFonts w:ascii="Cambria Math" w:hAnsi="Cambria Math"/>
-                    </w:rPr>
-                  </m:ctrlPr>
-                </m:sSupPr>
-                <m:e>
-                  <m:r>
-                    <w:rPr>
-                      <w:rFonts w:ascii="Cambria Math" w:hAnsi="Cambria Math"/>
-                    </w:rPr>
-                    <m:t>t</m:t>
-                  </m:r>
-                </m:e>
-                <m:sup>
-                  <m:r>
-                    <m:rPr>
-                      <m:sty m:val="p"/>
-                    </m:rPr>
-                    <w:rPr>
-                      <w:rFonts w:ascii="Cambria Math" w:hAnsi="Cambria Math"/>
-                    </w:rPr>
-                    <m:t>'</m:t>
-                  </m:r>
-                </m:sup>
-              </m:sSup>
-              <m:r>
-                <m:rPr>
-                  <m:sty m:val="p"/>
-                </m:rPr>
-                <w:rPr>
-                  <w:rFonts w:ascii="Cambria Math" w:hAnsi="Cambria Math"/>
-                </w:rPr>
-                <m:t>-</m:t>
-              </m:r>
-              <m:sSub>
-                <m:sSubPr>
-                  <m:ctrlPr>
-                    <w:rPr>
-                      <w:rFonts w:ascii="Cambria Math" w:hAnsi="Cambria Math"/>
-                    </w:rPr>
-                  </m:ctrlPr>
-                </m:sSubPr>
-                <m:e>
-                  <m:r>
-                    <w:rPr>
-                      <w:rFonts w:ascii="Cambria Math" w:hAnsi="Cambria Math"/>
-                    </w:rPr>
-                    <m:t>t</m:t>
-                  </m:r>
-                </m:e>
-                <m:sub>
-                  <m:r>
-                    <m:rPr>
-                      <m:sty m:val="p"/>
-                    </m:rPr>
-                    <w:rPr>
-                      <w:rFonts w:ascii="Cambria Math" w:hAnsi="Cambria Math"/>
-                    </w:rPr>
-                    <m:t>0</m:t>
-                  </m:r>
-                </m:sub>
-              </m:sSub>
-            </m:e>
-          </m:d>
-          <m:r>
-            <m:rPr>
-              <m:sty m:val="p"/>
-            </m:rPr>
-            <w:rPr>
-              <w:rFonts w:ascii="Cambria Math" w:hAnsi="Cambria Math"/>
-            </w:rPr>
-            <m:t>+</m:t>
-          </m:r>
-          <m:r>
-            <w:rPr>
-              <w:rFonts w:ascii="Cambria Math" w:hAnsi="Cambria Math"/>
-            </w:rPr>
-            <m:t>V</m:t>
-          </m:r>
-          <m:d>
-            <m:dPr>
-              <m:ctrlPr>
-                <w:rPr>
-                  <w:rFonts w:ascii="Cambria Math" w:hAnsi="Cambria Math"/>
-                </w:rPr>
-              </m:ctrlPr>
-            </m:dPr>
-            <m:e>
-              <m:sSup>
-                <m:sSupPr>
-                  <m:ctrlPr>
-                    <w:rPr>
-                      <w:rFonts w:ascii="Cambria Math" w:hAnsi="Cambria Math"/>
-                    </w:rPr>
-                  </m:ctrlPr>
-                </m:sSupPr>
-                <m:e>
-                  <m:r>
-                    <w:rPr>
-                      <w:rFonts w:ascii="Cambria Math" w:hAnsi="Cambria Math"/>
-                    </w:rPr>
-                    <m:t>t</m:t>
-                  </m:r>
-                </m:e>
-                <m:sup>
-                  <m:r>
-                    <m:rPr>
-                      <m:sty m:val="p"/>
-                    </m:rPr>
-                    <w:rPr>
-                      <w:rFonts w:ascii="Cambria Math" w:hAnsi="Cambria Math"/>
-                    </w:rPr>
-                    <m:t>'</m:t>
-                  </m:r>
-                </m:sup>
-              </m:sSup>
-            </m:e>
-          </m:d>
-          <m:r>
-            <m:rPr>
-              <m:sty m:val="p"/>
-            </m:rPr>
-            <w:rPr>
-              <w:rFonts w:ascii="Cambria Math" w:hAnsi="Cambria Math"/>
-            </w:rPr>
-            <m:t>-</m:t>
-          </m:r>
-          <m:r>
-            <w:rPr>
-              <w:rFonts w:ascii="Cambria Math" w:hAnsi="Cambria Math"/>
-            </w:rPr>
-            <m:t>V</m:t>
-          </m:r>
-          <m:d>
-            <m:dPr>
-              <m:ctrlPr>
-                <w:rPr>
-                  <w:rFonts w:ascii="Cambria Math" w:hAnsi="Cambria Math"/>
-                </w:rPr>
-              </m:ctrlPr>
-            </m:dPr>
-            <m:e>
-              <m:sSub>
-                <m:sSubPr>
-                  <m:ctrlPr>
-                    <w:rPr>
-                      <w:rFonts w:ascii="Cambria Math" w:hAnsi="Cambria Math"/>
-                    </w:rPr>
-                  </m:ctrlPr>
-                </m:sSubPr>
-                <m:e>
-                  <m:r>
-                    <w:rPr>
-                      <w:rFonts w:ascii="Cambria Math" w:hAnsi="Cambria Math"/>
-                    </w:rPr>
-                    <m:t>t</m:t>
-                  </m:r>
-                </m:e>
-                <m:sub>
-                  <m:r>
-                    <m:rPr>
-                      <m:sty m:val="p"/>
-                    </m:rPr>
-                    <w:rPr>
-                      <w:rFonts w:ascii="Cambria Math" w:hAnsi="Cambria Math"/>
-                    </w:rPr>
-                    <m:t>0</m:t>
-                  </m:r>
-                </m:sub>
-              </m:sSub>
-            </m:e>
-          </m:d>
-          <m:r>
-            <m:rPr>
-              <m:sty m:val="p"/>
-            </m:rPr>
-            <w:rPr>
-              <w:rFonts w:ascii="Cambria Math" w:hAnsi="Cambria Math"/>
-            </w:rPr>
-            <m:t>    (4</m:t>
-          </m:r>
-          <m:r>
-            <m:rPr>
-              <m:sty m:val="p"/>
-            </m:rPr>
-            <w:rPr>
-              <w:rFonts w:ascii="Cambria Math" w:hAnsi="Cambria Math"/>
-            </w:rPr>
-            <m:t>)</m:t>
-          </m:r>
-        </m:oMath>
-      </m:oMathPara>
+        <w:pStyle w:val="equation"/>
+      </w:pPr>
+      <w:r>
+        <w:tab/>
+      </w:r>
+      <m:oMath>
+        <m:r>
+          <w:rPr>
+            <w:rFonts w:ascii="Cambria Math" w:hAnsi="Cambria Math"/>
+          </w:rPr>
+          <m:t>q</m:t>
+        </m:r>
+        <m:r>
+          <m:rPr>
+            <m:sty m:val="p"/>
+          </m:rPr>
+          <w:rPr>
+            <w:rFonts w:ascii="Cambria Math" w:hAnsi="Cambria Math"/>
+          </w:rPr>
+          <m:t xml:space="preserve">= </m:t>
+        </m:r>
+        <m:sSup>
+          <m:sSupPr>
+            <m:ctrlPr>
+              <w:rPr>
+                <w:rFonts w:ascii="Cambria Math" w:hAnsi="Cambria Math"/>
+              </w:rPr>
+            </m:ctrlPr>
+          </m:sSupPr>
+          <m:e>
+            <m:r>
+              <w:rPr>
+                <w:rFonts w:ascii="Cambria Math" w:hAnsi="Cambria Math"/>
+              </w:rPr>
+              <m:t>K</m:t>
+            </m:r>
+          </m:e>
+          <m:sup>
+            <m:r>
+              <m:rPr>
+                <m:sty m:val="p"/>
+              </m:rPr>
+              <w:rPr>
+                <w:rFonts w:ascii="Cambria Math" w:hAnsi="Cambria Math"/>
+              </w:rPr>
+              <m:t>'</m:t>
+            </m:r>
+          </m:sup>
+        </m:sSup>
+        <m:d>
+          <m:dPr>
+            <m:ctrlPr>
+              <w:rPr>
+                <w:rFonts w:ascii="Cambria Math" w:hAnsi="Cambria Math"/>
+              </w:rPr>
+            </m:ctrlPr>
+          </m:dPr>
+          <m:e>
+            <m:sSup>
+              <m:sSupPr>
+                <m:ctrlPr>
+                  <w:rPr>
+                    <w:rFonts w:ascii="Cambria Math" w:hAnsi="Cambria Math"/>
+                  </w:rPr>
+                </m:ctrlPr>
+              </m:sSupPr>
+              <m:e>
+                <m:r>
+                  <w:rPr>
+                    <w:rFonts w:ascii="Cambria Math" w:hAnsi="Cambria Math"/>
+                  </w:rPr>
+                  <m:t>t</m:t>
+                </m:r>
+              </m:e>
+              <m:sup>
+                <m:r>
+                  <m:rPr>
+                    <m:sty m:val="p"/>
+                  </m:rPr>
+                  <w:rPr>
+                    <w:rFonts w:ascii="Cambria Math" w:hAnsi="Cambria Math"/>
+                  </w:rPr>
+                  <m:t>'</m:t>
+                </m:r>
+              </m:sup>
+            </m:sSup>
+            <m:r>
+              <m:rPr>
+                <m:sty m:val="p"/>
+              </m:rPr>
+              <w:rPr>
+                <w:rFonts w:ascii="Cambria Math" w:hAnsi="Cambria Math"/>
+              </w:rPr>
+              <m:t>-</m:t>
+            </m:r>
+            <m:sSub>
+              <m:sSubPr>
+                <m:ctrlPr>
+                  <w:rPr>
+                    <w:rFonts w:ascii="Cambria Math" w:hAnsi="Cambria Math"/>
+                  </w:rPr>
+                </m:ctrlPr>
+              </m:sSubPr>
+              <m:e>
+                <m:r>
+                  <w:rPr>
+                    <w:rFonts w:ascii="Cambria Math" w:hAnsi="Cambria Math"/>
+                  </w:rPr>
+                  <m:t>t</m:t>
+                </m:r>
+              </m:e>
+              <m:sub>
+                <m:r>
+                  <m:rPr>
+                    <m:sty m:val="p"/>
+                  </m:rPr>
+                  <w:rPr>
+                    <w:rFonts w:ascii="Cambria Math" w:hAnsi="Cambria Math"/>
+                  </w:rPr>
+                  <m:t>0</m:t>
+                </m:r>
+              </m:sub>
+            </m:sSub>
+          </m:e>
+        </m:d>
+        <m:r>
+          <m:rPr>
+            <m:sty m:val="p"/>
+          </m:rPr>
+          <w:rPr>
+            <w:rFonts w:ascii="Cambria Math" w:hAnsi="Cambria Math"/>
+          </w:rPr>
+          <m:t>+</m:t>
+        </m:r>
+        <m:r>
+          <w:rPr>
+            <w:rFonts w:ascii="Cambria Math" w:hAnsi="Cambria Math"/>
+          </w:rPr>
+          <m:t>V</m:t>
+        </m:r>
+        <m:d>
+          <m:dPr>
+            <m:ctrlPr>
+              <w:rPr>
+                <w:rFonts w:ascii="Cambria Math" w:hAnsi="Cambria Math"/>
+              </w:rPr>
+            </m:ctrlPr>
+          </m:dPr>
+          <m:e>
+            <m:sSup>
+              <m:sSupPr>
+                <m:ctrlPr>
+                  <w:rPr>
+                    <w:rFonts w:ascii="Cambria Math" w:hAnsi="Cambria Math"/>
+                  </w:rPr>
+                </m:ctrlPr>
+              </m:sSupPr>
+              <m:e>
+                <m:r>
+                  <w:rPr>
+                    <w:rFonts w:ascii="Cambria Math" w:hAnsi="Cambria Math"/>
+                  </w:rPr>
+                  <m:t>t</m:t>
+                </m:r>
+              </m:e>
+              <m:sup>
+                <m:r>
+                  <m:rPr>
+                    <m:sty m:val="p"/>
+                  </m:rPr>
+                  <w:rPr>
+                    <w:rFonts w:ascii="Cambria Math" w:hAnsi="Cambria Math"/>
+                  </w:rPr>
+                  <m:t>'</m:t>
+                </m:r>
+              </m:sup>
+            </m:sSup>
+          </m:e>
+        </m:d>
+        <m:r>
+          <m:rPr>
+            <m:sty m:val="p"/>
+          </m:rPr>
+          <w:rPr>
+            <w:rFonts w:ascii="Cambria Math" w:hAnsi="Cambria Math"/>
+          </w:rPr>
+          <m:t>-</m:t>
+        </m:r>
+        <m:r>
+          <w:rPr>
+            <w:rFonts w:ascii="Cambria Math" w:hAnsi="Cambria Math"/>
+          </w:rPr>
+          <m:t>V</m:t>
+        </m:r>
+        <m:d>
+          <m:dPr>
+            <m:ctrlPr>
+              <w:rPr>
+                <w:rFonts w:ascii="Cambria Math" w:hAnsi="Cambria Math"/>
+              </w:rPr>
+            </m:ctrlPr>
+          </m:dPr>
+          <m:e>
+            <m:sSub>
+              <m:sSubPr>
+                <m:ctrlPr>
+                  <w:rPr>
+                    <w:rFonts w:ascii="Cambria Math" w:hAnsi="Cambria Math"/>
+                  </w:rPr>
+                </m:ctrlPr>
+              </m:sSubPr>
+              <m:e>
+                <m:r>
+                  <w:rPr>
+                    <w:rFonts w:ascii="Cambria Math" w:hAnsi="Cambria Math"/>
+                  </w:rPr>
+                  <m:t>t</m:t>
+                </m:r>
+              </m:e>
+              <m:sub>
+                <m:r>
+                  <m:rPr>
+                    <m:sty m:val="p"/>
+                  </m:rPr>
+                  <w:rPr>
+                    <w:rFonts w:ascii="Cambria Math" w:hAnsi="Cambria Math"/>
+                  </w:rPr>
+                  <m:t>0</m:t>
+                </m:r>
+              </m:sub>
+            </m:sSub>
+          </m:e>
+        </m:d>
+      </m:oMath>
+      <w:r>
+        <w:tab/>
+      </w:r>
+      <w:r>
+        <w:t>(3</w:t>
+      </w:r>
+      <w:r>
+        <w:t>)</w:t>
+      </w:r>
     </w:p>
     <w:p>
       <w:pPr>
         <w:pStyle w:val="BodyText"/>
       </w:pPr>
-      <w:r>
-        <w:t> </w:t>
-      </w:r>
       <w:r>
         <w:t xml:space="preserve">with </w:t>
       </w:r>
@@ -1679,18 +1760,12 @@
             </m:d>
           </m:e>
         </m:d>
-        <m:r>
-          <w:rPr>
-            <w:rFonts w:ascii="Cambria Math" w:hAnsi="Cambria Math"/>
-          </w:rPr>
-          <m:t xml:space="preserve"> </m:t>
-        </m:r>
       </m:oMath>
       <w:r>
-        <w:t xml:space="preserve">and </w:t>
-      </w:r>
-      <w:r>
-        <w:t xml:space="preserve">where </w:t>
+        <w:rPr>
+          <w:rFonts w:eastAsiaTheme="minorEastAsia"/>
+        </w:rPr>
+        <w:t xml:space="preserve">.  In Equation 3, </w:t>
       </w:r>
       <m:oMath>
         <m:r>
@@ -1757,25 +1832,25 @@
         <w:t xml:space="preserve"> (Pauly </w:t>
       </w:r>
       <w:r>
+        <w:t>et al.</w:t>
+      </w:r>
+      <w:r>
+        <w:t xml:space="preserve"> 1992). </w:t>
+      </w:r>
+      <w:r>
+        <w:t xml:space="preserve"> </w:t>
+      </w:r>
+      <w:r>
+        <w:t xml:space="preserve">Furthermore, Pauly </w:t>
+      </w:r>
+      <w:r>
+        <w:t>et al.</w:t>
+      </w:r>
+      <w:r>
         <w:rPr>
           <w:i/>
         </w:rPr>
-        <w:t>et al.</w:t>
-      </w:r>
-      <w:r>
-        <w:t xml:space="preserve"> 1992). </w:t>
-      </w:r>
-      <w:r>
         <w:t xml:space="preserve"> </w:t>
-      </w:r>
-      <w:r>
-        <w:t xml:space="preserve">Furthermore, Pauly </w:t>
-      </w:r>
-      <w:r>
-        <w:rPr>
-          <w:i/>
-        </w:rPr>
-        <w:t xml:space="preserve">et al. </w:t>
       </w:r>
       <w:r>
         <w:t xml:space="preserve">(1992) noted that the units of </w:t>
@@ -1825,7 +1900,13 @@
         </m:sSup>
       </m:oMath>
       <w:r>
-        <w:t xml:space="preserve"> in Equation 3 to </w:t>
+        <w:t xml:space="preserve"> in Equation </w:t>
+      </w:r>
+      <w:r>
+        <w:t>2</w:t>
+      </w:r>
+      <w:r>
+        <w:t xml:space="preserve"> to </w:t>
       </w:r>
       <m:oMath>
         <m:r>
@@ -1861,7 +1942,10 @@
         </m:sSup>
       </m:oMath>
       <w:r>
-        <w:t xml:space="preserve"> in Equation 4. </w:t>
+        <w:t xml:space="preserve"> in Equation 3</w:t>
+      </w:r>
+      <w:r>
+        <w:t xml:space="preserve">. </w:t>
       </w:r>
       <w:r>
         <w:t xml:space="preserve"> </w:t>
@@ -1897,7 +1981,10 @@
         </m:sSup>
       </m:oMath>
       <w:r>
-        <w:t xml:space="preserve"> in Equation 4, as we do here.</w:t>
+        <w:t xml:space="preserve"> in Equation 3</w:t>
+      </w:r>
+      <w:r>
+        <w:t>, as we do here.</w:t>
       </w:r>
     </w:p>
     <w:p>
@@ -1908,13 +1995,13 @@
         <w:t xml:space="preserve">Pauly </w:t>
       </w:r>
       <w:r>
-        <w:rPr>
-          <w:i/>
-        </w:rPr>
         <w:t>et al.</w:t>
       </w:r>
       <w:r>
-        <w:t xml:space="preserve"> (1992) devised Equation 4 by assuming </w:t>
+        <w:t xml:space="preserve"> (1992) devised Equation 3</w:t>
+      </w:r>
+      <w:r>
+        <w:t xml:space="preserve"> by assuming </w:t>
       </w:r>
       <m:oMath>
         <m:r>
@@ -1936,7 +2023,10 @@
         </m:r>
       </m:oMath>
       <w:r>
-        <w:t xml:space="preserve"> in Equation 3 with </w:t>
+        <w:t xml:space="preserve"> in Equation 2</w:t>
+      </w:r>
+      <w:r>
+        <w:t xml:space="preserve"> with </w:t>
       </w:r>
       <m:oMath>
         <m:f>
@@ -2002,17 +2092,16 @@
         <w:t xml:space="preserve"> </w:t>
       </w:r>
       <w:r>
-        <w:t xml:space="preserve">Their modification may be described geometrically (though </w:t>
-      </w:r>
-      <w:r>
-        <w:lastRenderedPageBreak/>
-        <w:t xml:space="preserve">not algorithmically) in two steps. </w:t>
+        <w:t xml:space="preserve">Their modification may be described geometrically (though not algorithmically) in two steps. </w:t>
       </w:r>
       <w:r>
         <w:t xml:space="preserve"> </w:t>
       </w:r>
       <w:r>
-        <w:t xml:space="preserve">First, Equation 3 with (fixed) </w:t>
+        <w:t>First, Equation 2</w:t>
+      </w:r>
+      <w:r>
+        <w:t xml:space="preserve"> with (fixed) </w:t>
       </w:r>
       <m:oMath>
         <m:r>
@@ -2023,7 +2112,11 @@
         </m:r>
       </m:oMath>
       <w:r>
-        <w:t xml:space="preserve">=1 is fit to the observed lengths and ages that have had the cumulative </w:t>
+        <w:t xml:space="preserve">=1 is fit to the observed lengths </w:t>
+      </w:r>
+      <w:r>
+        <w:lastRenderedPageBreak/>
+        <w:t xml:space="preserve">and ages that have had the cumulative </w:t>
       </w:r>
       <m:oMath>
         <m:r>
@@ -2112,13 +2205,16 @@
         <w:t xml:space="preserve">Pauly </w:t>
       </w:r>
       <w:r>
-        <w:rPr>
-          <w:i/>
-        </w:rPr>
         <w:t>et al.</w:t>
       </w:r>
       <w:r>
-        <w:t xml:space="preserve"> (1992) provided a "diskette" that contained a computer program to estimate the parameters of Equation 4. </w:t>
+        <w:t xml:space="preserve"> (1992) provided a "diskette" that contained a computer program to estim</w:t>
+      </w:r>
+      <w:r>
+        <w:t>ate the parameters of Equation 3</w:t>
+      </w:r>
+      <w:r>
+        <w:t xml:space="preserve">. </w:t>
       </w:r>
       <w:r>
         <w:t xml:space="preserve"> </w:t>
@@ -2133,9 +2229,6 @@
         <w:t xml:space="preserve">Pauly </w:t>
       </w:r>
       <w:r>
-        <w:rPr>
-          <w:i/>
-        </w:rPr>
         <w:t>et al.</w:t>
       </w:r>
       <w:r>
@@ -2175,7 +2268,13 @@
         <w:t xml:space="preserve"> </w:t>
       </w:r>
       <w:r>
-        <w:t xml:space="preserve">This is an important step in using Equation 4 because </w:t>
+        <w:t>This is an im</w:t>
+      </w:r>
+      <w:r>
+        <w:t>portant step in using Equation 3</w:t>
+      </w:r>
+      <w:r>
+        <w:t xml:space="preserve"> because </w:t>
       </w:r>
       <m:oMath>
         <m:sSup>
@@ -2364,7 +2463,10 @@
         </m:sSup>
       </m:oMath>
       <w:r>
-        <w:t xml:space="preserve"> and Equation 4 for use in model fitting, and (iii) demonstrate the use of this algorithm.</w:t>
+        <w:t xml:space="preserve"> and Equation 3</w:t>
+      </w:r>
+      <w:r>
+        <w:t xml:space="preserve"> for use in model fitting, and (iii) demonstrate the use of this algorithm.</w:t>
       </w:r>
     </w:p>
     <w:p>
@@ -2386,7 +2488,13 @@
       </w:pPr>
       <w:r>
         <w:tab/>
-        <w:t>The algorithm developed to fit Equation 4 is demonstrated with four data sets.</w:t>
+        <w:t>The algor</w:t>
+      </w:r>
+      <w:r>
+        <w:t>ithm developed to fit Equation 3</w:t>
+      </w:r>
+      <w:r>
+        <w:t xml:space="preserve"> is demonstrated with four data sets.</w:t>
       </w:r>
       <w:r>
         <w:t xml:space="preserve">  The first data set is </w:t>
@@ -2419,9 +2527,6 @@
         <w:t xml:space="preserve">Stewart </w:t>
       </w:r>
       <w:r>
-        <w:rPr>
-          <w:i/>
-        </w:rPr>
         <w:t>et al.</w:t>
       </w:r>
       <w:r>
@@ -2434,13 +2539,13 @@
         <w:t xml:space="preserve">Stewart </w:t>
       </w:r>
       <w:r>
-        <w:rPr>
-          <w:i/>
-        </w:rPr>
         <w:t>et al.</w:t>
       </w:r>
       <w:r>
-        <w:t xml:space="preserve"> (2013) fit Equation 3 to these data but constrained </w:t>
+        <w:t xml:space="preserve"> (2013) fit Equation 2</w:t>
+      </w:r>
+      <w:r>
+        <w:t xml:space="preserve"> to these data but constrained </w:t>
       </w:r>
       <m:oMath>
         <m:r>
@@ -2454,17 +2559,19 @@
         <w:t xml:space="preserve"> to not exceed 1.  The</w:t>
       </w:r>
       <w:r>
-        <w:t xml:space="preserve">se data were chosen to illustrate how Equation 4 may provide a better and more appropriate fit </w:t>
+        <w:t>se data were cho</w:t>
+      </w:r>
+      <w:r>
+        <w:t>sen to illustrate how Equation 3</w:t>
+      </w:r>
+      <w:r>
+        <w:t xml:space="preserve"> may provide a better and more appropriate fit </w:t>
       </w:r>
       <w:r>
         <w:t xml:space="preserve">then </w:t>
       </w:r>
       <w:r>
-        <w:t xml:space="preserve">when the </w:t>
-      </w:r>
-      <w:r>
-        <w:lastRenderedPageBreak/>
-        <w:t>bound</w:t>
+        <w:t>when the bound</w:t>
       </w:r>
       <w:r>
         <w:t xml:space="preserve">ary condition of </w:t>
@@ -2481,7 +2588,7 @@
         <w:rPr>
           <w:rFonts w:eastAsiaTheme="minorEastAsia"/>
         </w:rPr>
-        <w:t xml:space="preserve"> is returned for Equation 3</w:t>
+        <w:t xml:space="preserve"> is returned for Equation 2</w:t>
       </w:r>
       <w:r>
         <w:t>.</w:t>
@@ -2490,6 +2597,7 @@
         <w:t xml:space="preserve">  The remaining three data sets are from </w:t>
       </w:r>
       <w:r>
+        <w:lastRenderedPageBreak/>
         <w:t xml:space="preserve">the </w:t>
       </w:r>
       <w:r>
@@ -2523,9 +2631,6 @@
         <w:t xml:space="preserve">Carmona-Catot </w:t>
       </w:r>
       <w:r>
-        <w:rPr>
-          <w:i/>
-        </w:rPr>
         <w:t>et al.</w:t>
       </w:r>
       <w:r>
@@ -2556,9 +2661,6 @@
         <w:t xml:space="preserve">Carmona-Catot </w:t>
       </w:r>
       <w:r>
-        <w:rPr>
-          <w:i/>
-        </w:rPr>
         <w:t>et al.</w:t>
       </w:r>
       <w:r>
@@ -2571,7 +2673,10 @@
         <w:t>2014)</w:t>
       </w:r>
       <w:r>
-        <w:t xml:space="preserve"> fit Equation 3, but wit</w:t>
+        <w:t xml:space="preserve"> fit Equation 2</w:t>
+      </w:r>
+      <w:r>
+        <w:t>, but wit</w:t>
       </w:r>
       <w:r>
         <w:t xml:space="preserve">hout constraining the value of </w:t>
@@ -2591,7 +2696,13 @@
         <w:t>en locations</w:t>
       </w:r>
       <w:r>
-        <w:t>.  Data from three locations were chosen to be examined here to demonstrate how Equation 4 fits relative to Equation 3 with varying</w:t>
+        <w:t>.  Data from three locations were chosen to be examined he</w:t>
+      </w:r>
+      <w:r>
+        <w:t>re to demonstrate how Equation 3 fits relative to Equation 2</w:t>
+      </w:r>
+      <w:r>
+        <w:t xml:space="preserve"> with varying</w:t>
       </w:r>
       <w:r>
         <w:t xml:space="preserve"> estimates of </w:t>
@@ -2659,10 +2770,19 @@
         <w:t>R Development Core Team 2016</w:t>
       </w:r>
       <w:r>
-        <w:t xml:space="preserve">) to estimate the parameters for both Equations 3 and 4 for all four data sets. </w:t>
-      </w:r>
-      <w:r>
-        <w:t xml:space="preserve"> For Equation 3, </w:t>
+        <w:t>) to estimate the</w:t>
+      </w:r>
+      <w:r>
+        <w:t xml:space="preserve"> parameters for both Equations 2 and 3</w:t>
+      </w:r>
+      <w:r>
+        <w:t xml:space="preserve"> for all four data sets. </w:t>
+      </w:r>
+      <w:r>
+        <w:t xml:space="preserve"> For Equation 2</w:t>
+      </w:r>
+      <w:r>
+        <w:t xml:space="preserve">, </w:t>
       </w:r>
       <m:oMath>
         <m:sSub>
@@ -2744,7 +2864,13 @@
         </m:r>
       </m:oMath>
       <w:r>
-        <w:t xml:space="preserve"> was constrained to be positive for the Mosquitofish data and between 0 and 1 for the Bonito data.  For Equation 4, </w:t>
+        <w:t xml:space="preserve"> was constrained to be positive for the Mosquitofish data and between 0 and 1 for </w:t>
+      </w:r>
+      <w:r>
+        <w:t>the Bonito data.  For Equation 3</w:t>
+      </w:r>
+      <w:r>
+        <w:t xml:space="preserve">, </w:t>
       </w:r>
       <m:oMath>
         <m:sSub>
@@ -2857,7 +2983,10 @@
         <w:t>formation Criterion (AIC) value</w:t>
       </w:r>
       <w:r>
-        <w:t xml:space="preserve"> was chosen as the best fit model for each data set.  I attempted to further summarize each parameter with profile likelihood confidence intervals.</w:t>
+        <w:t xml:space="preserve"> was chosen as the best fit model for each data set.</w:t>
+      </w:r>
+      <w:r>
+        <w:t xml:space="preserve">  Confidence intervals for each parameter were the 2.5% and 97.5% percentile value of non-parametric bootstrap parameter estimates computed with the nlsBoot() function from the nlstools package in R (Baty et al. 2015).</w:t>
       </w:r>
     </w:p>
     <w:p>
@@ -2933,9 +3062,6 @@
         <w:t xml:space="preserve">As noted by Pauly </w:t>
       </w:r>
       <w:r>
-        <w:rPr>
-          <w:i/>
-        </w:rPr>
         <w:t>et al.</w:t>
       </w:r>
       <w:r>
@@ -3579,7 +3705,13 @@
         <w:t xml:space="preserve"> </w:t>
       </w:r>
       <w:r>
-        <w:t>With this, Equation 4 is eas</w:t>
+        <w:t>With this, Equ</w:t>
+      </w:r>
+      <w:r>
+        <w:t>ation 3</w:t>
+      </w:r>
+      <w:r>
+        <w:t xml:space="preserve"> is eas</w:t>
       </w:r>
       <w:r>
         <w:t>i</w:t>
@@ -3617,7 +3749,28 @@
         <w:tab/>
       </w:r>
       <w:r>
-        <w:t xml:space="preserve">Equation 4 fit the Bonito data slightly better than Equation 3 with slightly lower residual sums-of-squares (RSS) and Akaike Information Criterion (AIC) values. </w:t>
+        <w:t>Equation 3</w:t>
+      </w:r>
+      <w:r>
+        <w:t xml:space="preserve"> fit the Bonito data</w:t>
+      </w:r>
+      <w:r>
+        <w:t xml:space="preserve"> slightly better than Equation 2</w:t>
+      </w:r>
+      <w:r>
+        <w:t xml:space="preserve"> with </w:t>
+      </w:r>
+      <w:r>
+        <w:t xml:space="preserve">a </w:t>
+      </w:r>
+      <w:r>
+        <w:t xml:space="preserve">slightly lower </w:t>
+      </w:r>
+      <w:r>
+        <w:t>AIC value</w:t>
+      </w:r>
+      <w:r>
+        <w:t xml:space="preserve">. </w:t>
       </w:r>
       <w:r>
         <w:t xml:space="preserve"> </w:t>
@@ -3725,83 +3878,185 @@
         <w:t xml:space="preserve"> </w:t>
       </w:r>
       <w:r>
-        <w:t xml:space="preserve">The </w:t>
-      </w:r>
-      <m:oMath>
-        <m:r>
-          <w:rPr>
-            <w:rFonts w:ascii="Cambria Math" w:hAnsi="Cambria Math"/>
-          </w:rPr>
-          <m:t>K</m:t>
-        </m:r>
-      </m:oMath>
-      <w:r>
-        <w:t xml:space="preserve"> from Equation 3 was equal to </w:t>
-      </w:r>
-      <m:oMath>
-        <m:r>
-          <w:rPr>
-            <w:rFonts w:ascii="Cambria Math" w:hAnsi="Cambria Math"/>
-          </w:rPr>
-          <m:t>K'</m:t>
-        </m:r>
-      </m:oMath>
-      <w:r>
-        <w:t xml:space="preserve"> from Equation 4 multiplied by </w:t>
-      </w:r>
-      <m:oMath>
-        <m:r>
-          <w:rPr>
-            <w:rFonts w:ascii="Cambria Math" w:hAnsi="Cambria Math"/>
-          </w:rPr>
-          <m:t>1-NGT</m:t>
-        </m:r>
-      </m:oMath>
-      <w:r>
-        <w:t xml:space="preserve"> (Table 1). </w:t>
-      </w:r>
-      <w:r>
-        <w:t xml:space="preserve"> </w:t>
-      </w:r>
-      <w:r>
-        <w:t>Graphically, there was little perceptual difference in the model fits (Figure 3).</w:t>
+        <w:t>Graphically, there was little perceptual difference in the</w:t>
+      </w:r>
+      <w:r>
+        <w:t xml:space="preserve"> fits of the two functions</w:t>
+      </w:r>
+      <w:r>
+        <w:t xml:space="preserve"> (Figure 3</w:t>
+      </w:r>
+      <w:r>
+        <w:t>A</w:t>
+      </w:r>
+      <w:r>
+        <w:t>).</w:t>
       </w:r>
     </w:p>
     <w:p>
       <w:pPr>
-        <w:pStyle w:val="Heading2"/>
-      </w:pPr>
-      <w:bookmarkStart w:id="1" w:name="mosquitoefish-data"/>
-      <w:bookmarkEnd w:id="1"/>
-      <w:r>
-        <w:t>Mosquitofish Data</w:t>
-      </w:r>
-      <w:r>
-        <w:t xml:space="preserve"> --</w:t>
-      </w:r>
-      <w:r>
-        <w:t xml:space="preserve"> </w:t>
+        <w:pStyle w:val="BodyText"/>
+      </w:pPr>
+      <w:r>
+        <w:tab/>
+        <w:t xml:space="preserve">Equation 3 </w:t>
+      </w:r>
+      <w:r>
+        <w:t>did not</w:t>
+      </w:r>
+      <w:r>
+        <w:t xml:space="preserve"> fit</w:t>
+      </w:r>
+      <w:r>
+        <w:t xml:space="preserve"> the M</w:t>
+      </w:r>
+      <w:r>
+        <w:t>osquitofish</w:t>
+      </w:r>
+      <w:r>
+        <w:t xml:space="preserve"> data better in situations where there was some evidence for a decrease in mean length with increasing age (i.e., C&gt;&gt;1 in Equation 2; e.g., Site 2; </w:t>
+      </w:r>
+      <w:r>
+        <w:t xml:space="preserve">Table 1; </w:t>
+      </w:r>
+      <w:r>
+        <w:t xml:space="preserve">Figure 3B) or no evidence for a cessation in growth (i.e., C&lt;1 in Equation 2; e.g. Site 9; </w:t>
+      </w:r>
+      <w:r>
+        <w:t xml:space="preserve">Table 1; </w:t>
+      </w:r>
+      <w:r>
+        <w:t>Figure 3D).  However, Equation 2 appears to respond too dramatically to one sample of ages (approx. 0.4) at Site 2</w:t>
+      </w:r>
+      <w:r>
+        <w:t>,</w:t>
+      </w:r>
+      <w:r>
+        <w:t xml:space="preserve"> and Equation 3 </w:t>
+      </w:r>
+      <w:r>
+        <w:t>likely</w:t>
+      </w:r>
+      <w:r>
+        <w:t xml:space="preserve"> provide</w:t>
+      </w:r>
+      <w:r>
+        <w:t>s</w:t>
+      </w:r>
+      <w:r>
+        <w:t xml:space="preserve"> more realisti</w:t>
+      </w:r>
+      <w:r>
+        <w:t>c estimates of mean length during the seasonal cessation in growth period in this situation (Figure 3B).  When a cessation in growth is evident without an apparent decline in mean length with age for Mosquitofish (i.e., Site 4; Figure 3C), Equation 3 fit better than Equation 2 (Table 1).</w:t>
       </w:r>
     </w:p>
     <w:p>
       <w:pPr>
         <w:pStyle w:val="BodyText"/>
       </w:pPr>
-      <w:bookmarkStart w:id="2" w:name="simulated-data"/>
-      <w:bookmarkEnd w:id="2"/>
-      <w:r>
-        <w:t> </w:t>
-      </w:r>
     </w:p>
     <w:p>
       <w:pPr>
         <w:pStyle w:val="Heading1"/>
       </w:pPr>
-      <w:bookmarkStart w:id="3" w:name="discussion"/>
+      <w:bookmarkStart w:id="1" w:name="mosquitoefish-data"/>
+      <w:bookmarkStart w:id="2" w:name="discussion"/>
+      <w:bookmarkEnd w:id="1"/>
+      <w:bookmarkEnd w:id="2"/>
+      <w:r>
+        <w:t>Discussion</w:t>
+      </w:r>
+    </w:p>
+    <w:p>
+      <w:pPr>
+        <w:pStyle w:val="BodyText"/>
+      </w:pPr>
+      <w:r>
+        <w:tab/>
+      </w:r>
+      <w:r>
+        <w:t>Pauly et al. (1992) introduced a novel function for modeling the seasonal cessation in growth of fishes.</w:t>
+      </w:r>
+      <w:r>
+        <w:t xml:space="preserve">  While Pauly et al. (1992) appears to have been cited often, it also appears that few of these functions actually used the described function and most of those that did simply used their special purpose software, which is now largely unavailable.  Unfortunately, the</w:t>
+      </w:r>
+      <w:r>
+        <w:t xml:space="preserve"> description</w:t>
+      </w:r>
+      <w:r>
+        <w:t xml:space="preserve"> in </w:t>
+      </w:r>
+      <w:r>
+        <w:lastRenderedPageBreak/>
+        <w:t>Pauly et al. (1992)</w:t>
+      </w:r>
+      <w:r>
+        <w:t xml:space="preserve"> lacked sufficient detail to operationalize the</w:t>
+      </w:r>
+      <w:r>
+        <w:t xml:space="preserve"> fitting of the</w:t>
+      </w:r>
+      <w:r>
+        <w:t xml:space="preserve">ir </w:t>
+      </w:r>
+      <w:r>
+        <w:t>function</w:t>
+      </w:r>
+      <w:r>
+        <w:t xml:space="preserve"> without </w:t>
+      </w:r>
+      <w:r>
+        <w:t>their special-purpose software</w:t>
+      </w:r>
+      <w:r>
+        <w:t xml:space="preserve">.  Here, we </w:t>
+      </w:r>
+      <w:r>
+        <w:t>fill this gap by providing</w:t>
+      </w:r>
+      <w:r>
+        <w:t xml:space="preserve"> a</w:t>
+      </w:r>
+      <w:r>
+        <w:t xml:space="preserve">n algorithm, both in descriptive form and as a function for use in the open-source R environment, </w:t>
+      </w:r>
+      <w:r>
+        <w:t xml:space="preserve">for </w:t>
+      </w:r>
+      <w:r>
+        <w:t>computing the</w:t>
+      </w:r>
+      <w:r>
+        <w:t xml:space="preserve"> t’</w:t>
+      </w:r>
+      <w:r>
+        <w:t>, a foundational component of the growth function</w:t>
+      </w:r>
+      <w:r>
+        <w:t xml:space="preserve"> from Pauly et al. (1992).</w:t>
+      </w:r>
+      <w:r>
+        <w:t xml:space="preserve">  In addition, the supplement provides the </w:t>
+      </w:r>
+      <w:r>
+        <w:t xml:space="preserve">R </w:t>
+      </w:r>
+      <w:r>
+        <w:t>code we used to demonstrate the fitting of this function to four data sets from the recent literature.</w:t>
+      </w:r>
+      <w:r>
+        <w:t xml:space="preserve">  We feel that our work has made this potentially useful model more readily available to fisheries scientists.</w:t>
+      </w:r>
+    </w:p>
+    <w:p>
+      <w:pPr>
+        <w:pStyle w:val="BodyText"/>
+      </w:pPr>
+      <w:r>
+        <w:tab/>
+      </w:r>
+      <w:bookmarkStart w:id="3" w:name="_GoBack"/>
       <w:bookmarkEnd w:id="3"/>
-      <w:r>
-        <w:t>Discussion</w:t>
-      </w:r>
     </w:p>
     <w:p>
       <w:pPr>
@@ -3938,7 +4193,6 @@
         </w:numPr>
       </w:pPr>
       <w:r>
-        <w:lastRenderedPageBreak/>
         <w:t>NGT same length each year and age</w:t>
       </w:r>
     </w:p>
@@ -3974,6 +4228,7 @@
       <w:bookmarkEnd w:id="5"/>
       <w:bookmarkEnd w:id="6"/>
       <w:r>
+        <w:lastRenderedPageBreak/>
         <w:t>Appendix A.  R Function to Compute t’</w:t>
       </w:r>
     </w:p>
@@ -4538,7 +4793,6 @@
           <w:rFonts w:ascii="Courier New" w:hAnsi="Courier New" w:cs="Courier New"/>
           <w:sz w:val="24"/>
         </w:rPr>
-        <w:lastRenderedPageBreak/>
         <w:t xml:space="preserve">    (Kpr*(1-NGT)/(2*pi))*sin((2*pi)/(1-NGT)*(tpr-ts)) -</w:t>
       </w:r>
       <w:r>
@@ -4617,7 +4871,7 @@
     <w:p>
       <w:pPr>
         <w:pStyle w:val="Bibliography"/>
-        <w:spacing w:line="480" w:lineRule="auto"/>
+        <w:spacing w:after="0" w:line="480" w:lineRule="auto"/>
         <w:ind w:left="360" w:hanging="360"/>
         <w:rPr>
           <w:rFonts w:ascii="Times New Roman" w:hAnsi="Times New Roman" w:cs="Times New Roman"/>
@@ -4627,7 +4881,14 @@
         <w:rPr>
           <w:rFonts w:ascii="Times New Roman" w:hAnsi="Times New Roman" w:cs="Times New Roman"/>
         </w:rPr>
-        <w:t>Bacon, P., W. Gurney, W. Jones, I. McLaren, and A. Youngson. 2005. Seasonal growth patterns of wild juvenile fish: Partitioning variation among explanatory variables, based on individual growth trajectories of Atlantic salmon (</w:t>
+        <w:t xml:space="preserve">Bacon, P., W. Gurney, W. Jones, I. McLaren, and A. Youngson. 2005. Seasonal growth patterns of wild juvenile fish: Partitioning variation among explanatory variables, based on individual </w:t>
+      </w:r>
+      <w:r>
+        <w:rPr>
+          <w:rFonts w:ascii="Times New Roman" w:hAnsi="Times New Roman" w:cs="Times New Roman"/>
+        </w:rPr>
+        <w:lastRenderedPageBreak/>
+        <w:t>growth trajectories of Atlantic salmon (</w:t>
       </w:r>
       <w:r>
         <w:rPr>
@@ -4646,7 +4907,7 @@
     <w:p>
       <w:pPr>
         <w:pStyle w:val="Bibliography"/>
-        <w:spacing w:line="480" w:lineRule="auto"/>
+        <w:spacing w:after="0" w:line="480" w:lineRule="auto"/>
         <w:ind w:left="360" w:hanging="360"/>
         <w:rPr>
           <w:rFonts w:ascii="Times New Roman" w:hAnsi="Times New Roman" w:cs="Times New Roman"/>
@@ -4656,13 +4917,19 @@
         <w:rPr>
           <w:rFonts w:ascii="Times New Roman" w:hAnsi="Times New Roman" w:cs="Times New Roman"/>
         </w:rPr>
-        <w:t>Bayley, P. 1988. Factors affecting growth rates of young tropical floodplain fishes: Seasonality and density-dependence. Environmental Biology of Fishes 21:127–142.</w:t>
+        <w:t>Baty</w:t>
+      </w:r>
+      <w:r>
+        <w:rPr>
+          <w:rFonts w:ascii="Times New Roman" w:hAnsi="Times New Roman" w:cs="Times New Roman"/>
+        </w:rPr>
+        <w:t>, F., C. Ritz, S. Charles, M. Brutsche, J.-P. Flandrois, M.-L. Delignette-Muller.  2015.  A toolbox for nonlinear regression in R: The package nlstools.  J. Stat. Software 66(5):1-21.</w:t>
       </w:r>
     </w:p>
     <w:p>
       <w:pPr>
         <w:pStyle w:val="Bibliography"/>
-        <w:spacing w:line="480" w:lineRule="auto"/>
+        <w:spacing w:after="0" w:line="480" w:lineRule="auto"/>
         <w:ind w:left="360" w:hanging="360"/>
         <w:rPr>
           <w:rFonts w:ascii="Times New Roman" w:hAnsi="Times New Roman" w:cs="Times New Roman"/>
@@ -4672,13 +4939,13 @@
         <w:rPr>
           <w:rFonts w:ascii="Times New Roman" w:hAnsi="Times New Roman" w:cs="Times New Roman"/>
         </w:rPr>
-        <w:t>Beverton, R. J. H., and S. J. Holt. 1957. On the dynamics of exploited fish populations. Page 533. United Kingdom Ministry of Agriculture; Fisheries.</w:t>
+        <w:t>Bayley, P. 1988. Factors affecting growth rates of young tropical floodplain fishes: Seasonality and density-dependence. Environmental Biology of Fishes 21:127–142.</w:t>
       </w:r>
     </w:p>
     <w:p>
       <w:pPr>
         <w:pStyle w:val="Bibliography"/>
-        <w:spacing w:line="480" w:lineRule="auto"/>
+        <w:spacing w:after="0" w:line="480" w:lineRule="auto"/>
         <w:ind w:left="360" w:hanging="360"/>
         <w:rPr>
           <w:rFonts w:ascii="Times New Roman" w:hAnsi="Times New Roman" w:cs="Times New Roman"/>
@@ -4688,13 +4955,13 @@
         <w:rPr>
           <w:rFonts w:ascii="Times New Roman" w:hAnsi="Times New Roman" w:cs="Times New Roman"/>
         </w:rPr>
-        <w:t>Carmona-Catot, G., A. Santos, P. Tedesco, and E. Garcia-Berthou. 2014. Quantifying seasonality along a latitudinal gradient: From stream temperature to growth of invasive mosquitofish. Ecosphere 5:1–23.</w:t>
+        <w:t>Beverton, R. J. H., and S. J. Holt. 1957. On the dynamics of exploited fish populations. Page 533. United Kingdom Ministry of Agriculture; Fisheries.</w:t>
       </w:r>
     </w:p>
     <w:p>
       <w:pPr>
         <w:pStyle w:val="Bibliography"/>
-        <w:spacing w:line="480" w:lineRule="auto"/>
+        <w:spacing w:after="0" w:line="480" w:lineRule="auto"/>
         <w:ind w:left="360" w:hanging="360"/>
         <w:rPr>
           <w:rFonts w:ascii="Times New Roman" w:hAnsi="Times New Roman" w:cs="Times New Roman"/>
@@ -4704,13 +4971,13 @@
         <w:rPr>
           <w:rFonts w:ascii="Times New Roman" w:hAnsi="Times New Roman" w:cs="Times New Roman"/>
         </w:rPr>
-        <w:t>Garcia-Berthou, E., G. Carmona-Catot, R. Merciai, and D. H. Ogle. 2012. A technical note on seasonal growth models. Reviews in Fish Biology and Fisheries 22:635–640.</w:t>
+        <w:t>Carmona-Catot, G., A. Santos, P. Tedesco, and E. Garcia-Berthou. 2014. Quantifying seasonality along a latitudinal gradient: From stream temperature to growth of invasive mosquitofish. Ecosphere 5:1–23.</w:t>
       </w:r>
     </w:p>
     <w:p>
       <w:pPr>
         <w:pStyle w:val="Bibliography"/>
-        <w:spacing w:line="480" w:lineRule="auto"/>
+        <w:spacing w:after="0" w:line="480" w:lineRule="auto"/>
         <w:ind w:left="360" w:hanging="360"/>
         <w:rPr>
           <w:rFonts w:ascii="Times New Roman" w:hAnsi="Times New Roman" w:cs="Times New Roman"/>
@@ -4720,13 +4987,13 @@
         <w:rPr>
           <w:rFonts w:ascii="Times New Roman" w:hAnsi="Times New Roman" w:cs="Times New Roman"/>
         </w:rPr>
-        <w:t>Haddon, M. J. 2011. Modelling and quantitative methods in fisheries. Page 449Second. Chapman &amp; Hall/CRC, Boca Raton, FL.</w:t>
+        <w:t>Garcia-Berthou, E., G. Carmona-Catot, R. Merciai, and D. H. Ogle. 2012. A technical note on seasonal growth models. Reviews in Fish Biology and Fisheries 22:635–640.</w:t>
       </w:r>
     </w:p>
     <w:p>
       <w:pPr>
         <w:pStyle w:val="Bibliography"/>
-        <w:spacing w:line="480" w:lineRule="auto"/>
+        <w:spacing w:after="0" w:line="480" w:lineRule="auto"/>
         <w:ind w:left="360" w:hanging="360"/>
         <w:rPr>
           <w:rFonts w:ascii="Times New Roman" w:hAnsi="Times New Roman" w:cs="Times New Roman"/>
@@ -4736,13 +5003,13 @@
         <w:rPr>
           <w:rFonts w:ascii="Times New Roman" w:hAnsi="Times New Roman" w:cs="Times New Roman"/>
         </w:rPr>
-        <w:t>Harwood, L., M. Kingsley, and T. Smith. 2014. An emerging pattern of declining growth rates in belugas of the Beaufort Sea: 1989-2008. Arctic 67:483–492.</w:t>
+        <w:t>Haddon, M. J. 2011. Modelling and quantitative methods in fisheries. Page 449Second. Chapman &amp; Hall/CRC, Boca Raton, FL.</w:t>
       </w:r>
     </w:p>
     <w:p>
       <w:pPr>
         <w:pStyle w:val="Bibliography"/>
-        <w:spacing w:line="480" w:lineRule="auto"/>
+        <w:spacing w:after="0" w:line="480" w:lineRule="auto"/>
         <w:ind w:left="360" w:hanging="360"/>
         <w:rPr>
           <w:rFonts w:ascii="Times New Roman" w:hAnsi="Times New Roman" w:cs="Times New Roman"/>
@@ -4752,14 +5019,13 @@
         <w:rPr>
           <w:rFonts w:ascii="Times New Roman" w:hAnsi="Times New Roman" w:cs="Times New Roman"/>
         </w:rPr>
-        <w:lastRenderedPageBreak/>
-        <w:t>Hoenig, N., and R. Choudaray Hanumara. 1982. A statistical study of a seasonal growth model for fishes. Tehcnical Report, Department of Computer Sciences; Statistics, University of Rhode Island.</w:t>
+        <w:t>Harwood, L., M. Kingsley, and T. Smith. 2014. An emerging pattern of declining growth rates in belugas of the Beaufort Sea: 1989-2008. Arctic 67:483–492.</w:t>
       </w:r>
     </w:p>
     <w:p>
       <w:pPr>
         <w:pStyle w:val="Bibliography"/>
-        <w:spacing w:line="480" w:lineRule="auto"/>
+        <w:spacing w:after="0" w:line="480" w:lineRule="auto"/>
         <w:ind w:left="360" w:hanging="360"/>
         <w:rPr>
           <w:rFonts w:ascii="Times New Roman" w:hAnsi="Times New Roman" w:cs="Times New Roman"/>
@@ -4769,13 +5035,13 @@
         <w:rPr>
           <w:rFonts w:ascii="Times New Roman" w:hAnsi="Times New Roman" w:cs="Times New Roman"/>
         </w:rPr>
-        <w:t>Pauly, D., M. Soriano-Bartz, J. Moreau, and A. Jarre-Teichmann. 1992. A new model accounting for seasonal cessation of growth in fishes. Australian Journal of Marine and Freshwater Research 43:1151–1156.</w:t>
+        <w:t>Hoenig, N., and R. Choudaray Hanumara. 1982. A statistical study of a seasonal growth model for fishes. Tehcnical Report, Department of Computer Sciences; Statistics, University of Rhode Island.</w:t>
       </w:r>
     </w:p>
     <w:p>
       <w:pPr>
         <w:pStyle w:val="Bibliography"/>
-        <w:spacing w:line="480" w:lineRule="auto"/>
+        <w:spacing w:after="0" w:line="480" w:lineRule="auto"/>
         <w:ind w:left="360" w:hanging="360"/>
         <w:rPr>
           <w:rFonts w:ascii="Times New Roman" w:hAnsi="Times New Roman" w:cs="Times New Roman"/>
@@ -4785,13 +5051,13 @@
         <w:rPr>
           <w:rFonts w:ascii="Times New Roman" w:hAnsi="Times New Roman" w:cs="Times New Roman"/>
         </w:rPr>
-        <w:t>R Development Core Team. 2016. R: A Language and Environment for Statistical Computing, v3.3.0. R Foundation for Statistical Computing, Vienna, Austria.</w:t>
+        <w:t>Pauly, D., M. Soriano-Bartz, J. Moreau, and A. Jarre-Teichmann. 1992. A new model accounting for seasonal cessation of growth in fishes. Australian Journal of Marine and Freshwater Research 43:1151–1156.</w:t>
       </w:r>
     </w:p>
     <w:p>
       <w:pPr>
         <w:pStyle w:val="Bibliography"/>
-        <w:spacing w:line="480" w:lineRule="auto"/>
+        <w:spacing w:after="0" w:line="480" w:lineRule="auto"/>
         <w:ind w:left="360" w:hanging="360"/>
         <w:rPr>
           <w:rFonts w:ascii="Times New Roman" w:hAnsi="Times New Roman" w:cs="Times New Roman"/>
@@ -4801,13 +5067,14 @@
         <w:rPr>
           <w:rFonts w:ascii="Times New Roman" w:hAnsi="Times New Roman" w:cs="Times New Roman"/>
         </w:rPr>
-        <w:t>Schnute, J., and D. Fournier. 1980. A new approach to length-frequency analysis: Growth structure. Canadian Journal of Fisheries and Aquatic Sciences 37:1337–1351.</w:t>
+        <w:lastRenderedPageBreak/>
+        <w:t>R Development Core Team. 2016. R: A Language and Environment for Statistical Computing, v3.3.0. R Foundation for Statistical Computing, Vienna, Austria.</w:t>
       </w:r>
     </w:p>
     <w:p>
       <w:pPr>
         <w:pStyle w:val="Bibliography"/>
-        <w:spacing w:line="480" w:lineRule="auto"/>
+        <w:spacing w:after="0" w:line="480" w:lineRule="auto"/>
         <w:ind w:left="360" w:hanging="360"/>
         <w:rPr>
           <w:rFonts w:ascii="Times New Roman" w:hAnsi="Times New Roman" w:cs="Times New Roman"/>
@@ -4817,13 +5084,29 @@
         <w:rPr>
           <w:rFonts w:ascii="Times New Roman" w:hAnsi="Times New Roman" w:cs="Times New Roman"/>
         </w:rPr>
-        <w:t>Somers, I. F. 1988. On a seasonally oscillating growth function. Fishbyte 6(1):8–11.</w:t>
+        <w:t>Schnute, J., and D. Fournier. 1980. A new approach to length-frequency analysis: Growth structure. Canadian Journal of Fisheries and Aquatic Sciences 37:1337–1351.</w:t>
       </w:r>
     </w:p>
     <w:p>
       <w:pPr>
         <w:pStyle w:val="Bibliography"/>
-        <w:spacing w:line="480" w:lineRule="auto"/>
+        <w:spacing w:after="0" w:line="480" w:lineRule="auto"/>
+        <w:ind w:left="360" w:hanging="360"/>
+        <w:rPr>
+          <w:rFonts w:ascii="Times New Roman" w:hAnsi="Times New Roman" w:cs="Times New Roman"/>
+        </w:rPr>
+      </w:pPr>
+      <w:r>
+        <w:rPr>
+          <w:rFonts w:ascii="Times New Roman" w:hAnsi="Times New Roman" w:cs="Times New Roman"/>
+        </w:rPr>
+        <w:t>Somers, I. F. 1988. On a seasonally oscillating growth function. Fishbyte 6(1):8–11.</w:t>
+      </w:r>
+    </w:p>
+    <w:p>
+      <w:pPr>
+        <w:pStyle w:val="Bibliography"/>
+        <w:spacing w:after="0" w:line="480" w:lineRule="auto"/>
         <w:ind w:left="360" w:hanging="360"/>
         <w:rPr>
           <w:rFonts w:ascii="Times New Roman" w:hAnsi="Times New Roman" w:cs="Times New Roman"/>
@@ -4852,7 +5135,7 @@
     <w:p>
       <w:pPr>
         <w:pStyle w:val="Bibliography"/>
-        <w:spacing w:line="480" w:lineRule="auto"/>
+        <w:spacing w:after="0" w:line="480" w:lineRule="auto"/>
         <w:ind w:left="360" w:hanging="360"/>
         <w:rPr>
           <w:rFonts w:ascii="Times New Roman" w:hAnsi="Times New Roman" w:cs="Times New Roman"/>
@@ -4889,7 +5172,13 @@
         <w:t xml:space="preserve"> and A</w:t>
       </w:r>
       <w:r>
-        <w:t>kaike Information Criterion (AIC) from the fits of Equation 3 and Equation 4 to the Bonito</w:t>
+        <w:t>kaike Information Criterion (</w:t>
+      </w:r>
+      <w:r>
+        <w:t>AIC) from the fits of Equation 2 and Equation 3</w:t>
+      </w:r>
+      <w:r>
+        <w:t xml:space="preserve"> to the Bonito</w:t>
       </w:r>
       <w:r>
         <w:t xml:space="preserve"> and three sites of Mosquitofish</w:t>
@@ -4963,7 +5252,13 @@
               <w:rPr>
                 <w:rFonts w:ascii="Times New Roman" w:hAnsi="Times New Roman" w:cs="Times New Roman"/>
               </w:rPr>
-              <w:t xml:space="preserve">Equation 3 (Somers </w:t>
+              <w:t>Equation 2</w:t>
+            </w:r>
+            <w:r>
+              <w:rPr>
+                <w:rFonts w:ascii="Times New Roman" w:hAnsi="Times New Roman" w:cs="Times New Roman"/>
+              </w:rPr>
+              <w:t xml:space="preserve"> (Somers </w:t>
             </w:r>
             <w:r>
               <w:rPr>
@@ -5020,7 +5315,13 @@
               <w:rPr>
                 <w:rFonts w:ascii="Times New Roman" w:hAnsi="Times New Roman" w:cs="Times New Roman"/>
               </w:rPr>
-              <w:t>Equation 4 (Pauly et al. (1992) Function)</w:t>
+              <w:t>Equation 3</w:t>
+            </w:r>
+            <w:r>
+              <w:rPr>
+                <w:rFonts w:ascii="Times New Roman" w:hAnsi="Times New Roman" w:cs="Times New Roman"/>
+              </w:rPr>
+              <w:t xml:space="preserve"> (Pauly et al. (1992) Function)</w:t>
             </w:r>
           </w:p>
         </w:tc>
@@ -7863,7 +8164,10 @@
         <w:t xml:space="preserve">Figure 1. </w:t>
       </w:r>
       <w:r>
-        <w:t xml:space="preserve"> Example VBGF using Equation 3 with </w:t>
+        <w:t xml:space="preserve"> Example VBGF using Equation 2</w:t>
+      </w:r>
+      <w:r>
+        <w:t xml:space="preserve"> with </w:t>
       </w:r>
       <m:oMath>
         <m:sSub>
@@ -7993,6 +8297,11 @@
       <w:pPr>
         <w:pStyle w:val="BodyText"/>
       </w:pPr>
+    </w:p>
+    <w:p>
+      <w:pPr>
+        <w:pStyle w:val="BodyText"/>
+      </w:pPr>
       <w:r>
         <w:t>Figure 2</w:t>
       </w:r>
@@ -8000,7 +8309,10 @@
         <w:t xml:space="preserve">. </w:t>
       </w:r>
       <w:r>
-        <w:t xml:space="preserve"> Example VBGF using Equation 4 with </w:t>
+        <w:t xml:space="preserve"> Example VBGF using Equation 3</w:t>
+      </w:r>
+      <w:r>
+        <w:t xml:space="preserve"> with </w:t>
       </w:r>
       <m:oMath>
         <m:sSub>
@@ -8254,6 +8566,11 @@
       <w:pPr>
         <w:pStyle w:val="BodyText"/>
       </w:pPr>
+    </w:p>
+    <w:p>
+      <w:pPr>
+        <w:pStyle w:val="BodyText"/>
+      </w:pPr>
       <w:r>
         <w:t>Figure 3</w:t>
       </w:r>
@@ -8261,30 +8578,43 @@
         <w:t xml:space="preserve">. </w:t>
       </w:r>
       <w:r>
-        <w:t xml:space="preserve"> Fork length at age for Australian Bonito with the best-fit of Equation 4 (black line) and Equation 3, with fixed </w:t>
-      </w:r>
-      <m:oMath>
-        <m:r>
-          <w:rPr>
-            <w:rFonts w:ascii="Cambria Math" w:hAnsi="Cambria Math"/>
-          </w:rPr>
-          <m:t>C</m:t>
-        </m:r>
-        <m:r>
-          <w:rPr>
-            <w:rFonts w:ascii="Cambria Math" w:hAnsi="Cambria Math"/>
-          </w:rPr>
-          <m:t>=1</m:t>
-        </m:r>
-      </m:oMath>
-      <w:r>
-        <w:t xml:space="preserve">, superimposed (gray line). </w:t>
+        <w:t xml:space="preserve"> Fork length</w:t>
+      </w:r>
+      <w:r>
+        <w:t>s</w:t>
+      </w:r>
+      <w:r>
+        <w:t xml:space="preserve"> at age for Australian Bonito </w:t>
+      </w:r>
+      <w:r>
+        <w:t xml:space="preserve">(A) and standard lengths at age for Mosquitofish at Sites 2 (B), 4 (C), and 9 (D) </w:t>
+      </w:r>
+      <w:r>
+        <w:t>with the best-fit</w:t>
+      </w:r>
+      <w:r>
+        <w:t>s</w:t>
+      </w:r>
+      <w:r>
+        <w:t xml:space="preserve"> of</w:t>
+      </w:r>
+      <w:r>
+        <w:t xml:space="preserve"> Equation 3 (black line) and Equation 2</w:t>
+      </w:r>
+      <w:r>
+        <w:t xml:space="preserve"> (gray line) superimposed</w:t>
+      </w:r>
+      <w:r>
+        <w:t xml:space="preserve">. </w:t>
       </w:r>
       <w:r>
         <w:t xml:space="preserve"> </w:t>
       </w:r>
       <w:r>
-        <w:t>The parameter estimates (and 95% confidence intervals) from the model fits are shown in Table 1.</w:t>
+        <w:t>P</w:t>
+      </w:r>
+      <w:r>
+        <w:t>arameter estimates (and 95% confidence intervals) from the model fits are shown in Table 1.</w:t>
       </w:r>
     </w:p>
     <w:p>
@@ -8437,7 +8767,6 @@
           <w:rFonts w:ascii="Times New Roman" w:hAnsi="Times New Roman" w:cs="Times New Roman"/>
         </w:rPr>
       </w:pPr>
-      <w:bookmarkStart w:id="9" w:name="_GoBack"/>
       <w:r>
         <w:rPr>
           <w:rFonts w:ascii="Times New Roman" w:hAnsi="Times New Roman" w:cs="Times New Roman"/>
@@ -8486,7 +8815,6 @@
           </wp:inline>
         </w:drawing>
       </w:r>
-      <w:bookmarkEnd w:id="9"/>
     </w:p>
     <w:sectPr>
       <w:pgSz w:w="12240" w:h="15840"/>
@@ -8737,6 +9065,191 @@
     </w:lvl>
   </w:abstractNum>
   <w:abstractNum w:abstractNumId="2" w15:restartNumberingAfterBreak="0">
+    <w:nsid w:val="FFFFFF7C"/>
+    <w:multiLevelType w:val="singleLevel"/>
+    <w:tmpl w:val="EE608F00"/>
+    <w:lvl w:ilvl="0">
+      <w:start w:val="1"/>
+      <w:numFmt w:val="decimal"/>
+      <w:lvlText w:val="%1."/>
+      <w:lvlJc w:val="left"/>
+      <w:pPr>
+        <w:tabs>
+          <w:tab w:val="num" w:pos="1800"/>
+        </w:tabs>
+        <w:ind w:left="1800" w:hanging="360"/>
+      </w:pPr>
+    </w:lvl>
+  </w:abstractNum>
+  <w:abstractNum w:abstractNumId="3" w15:restartNumberingAfterBreak="0">
+    <w:nsid w:val="FFFFFF7D"/>
+    <w:multiLevelType w:val="singleLevel"/>
+    <w:tmpl w:val="AEA0C79E"/>
+    <w:lvl w:ilvl="0">
+      <w:start w:val="1"/>
+      <w:numFmt w:val="decimal"/>
+      <w:lvlText w:val="%1."/>
+      <w:lvlJc w:val="left"/>
+      <w:pPr>
+        <w:tabs>
+          <w:tab w:val="num" w:pos="1440"/>
+        </w:tabs>
+        <w:ind w:left="1440" w:hanging="360"/>
+      </w:pPr>
+    </w:lvl>
+  </w:abstractNum>
+  <w:abstractNum w:abstractNumId="4" w15:restartNumberingAfterBreak="0">
+    <w:nsid w:val="FFFFFF7E"/>
+    <w:multiLevelType w:val="singleLevel"/>
+    <w:tmpl w:val="9E001168"/>
+    <w:lvl w:ilvl="0">
+      <w:start w:val="1"/>
+      <w:numFmt w:val="decimal"/>
+      <w:lvlText w:val="%1."/>
+      <w:lvlJc w:val="left"/>
+      <w:pPr>
+        <w:tabs>
+          <w:tab w:val="num" w:pos="1080"/>
+        </w:tabs>
+        <w:ind w:left="1080" w:hanging="360"/>
+      </w:pPr>
+    </w:lvl>
+  </w:abstractNum>
+  <w:abstractNum w:abstractNumId="5" w15:restartNumberingAfterBreak="0">
+    <w:nsid w:val="FFFFFF7F"/>
+    <w:multiLevelType w:val="singleLevel"/>
+    <w:tmpl w:val="A2704C16"/>
+    <w:lvl w:ilvl="0">
+      <w:start w:val="1"/>
+      <w:numFmt w:val="decimal"/>
+      <w:lvlText w:val="%1."/>
+      <w:lvlJc w:val="left"/>
+      <w:pPr>
+        <w:tabs>
+          <w:tab w:val="num" w:pos="720"/>
+        </w:tabs>
+        <w:ind w:left="720" w:hanging="360"/>
+      </w:pPr>
+    </w:lvl>
+  </w:abstractNum>
+  <w:abstractNum w:abstractNumId="6" w15:restartNumberingAfterBreak="0">
+    <w:nsid w:val="FFFFFF80"/>
+    <w:multiLevelType w:val="singleLevel"/>
+    <w:tmpl w:val="E5A20A5E"/>
+    <w:lvl w:ilvl="0">
+      <w:start w:val="1"/>
+      <w:numFmt w:val="bullet"/>
+      <w:lvlText w:val=""/>
+      <w:lvlJc w:val="left"/>
+      <w:pPr>
+        <w:tabs>
+          <w:tab w:val="num" w:pos="1800"/>
+        </w:tabs>
+        <w:ind w:left="1800" w:hanging="360"/>
+      </w:pPr>
+      <w:rPr>
+        <w:rFonts w:ascii="Symbol" w:hAnsi="Symbol" w:hint="default"/>
+      </w:rPr>
+    </w:lvl>
+  </w:abstractNum>
+  <w:abstractNum w:abstractNumId="7" w15:restartNumberingAfterBreak="0">
+    <w:nsid w:val="FFFFFF81"/>
+    <w:multiLevelType w:val="singleLevel"/>
+    <w:tmpl w:val="B44C3564"/>
+    <w:lvl w:ilvl="0">
+      <w:start w:val="1"/>
+      <w:numFmt w:val="bullet"/>
+      <w:lvlText w:val=""/>
+      <w:lvlJc w:val="left"/>
+      <w:pPr>
+        <w:tabs>
+          <w:tab w:val="num" w:pos="1440"/>
+        </w:tabs>
+        <w:ind w:left="1440" w:hanging="360"/>
+      </w:pPr>
+      <w:rPr>
+        <w:rFonts w:ascii="Symbol" w:hAnsi="Symbol" w:hint="default"/>
+      </w:rPr>
+    </w:lvl>
+  </w:abstractNum>
+  <w:abstractNum w:abstractNumId="8" w15:restartNumberingAfterBreak="0">
+    <w:nsid w:val="FFFFFF82"/>
+    <w:multiLevelType w:val="singleLevel"/>
+    <w:tmpl w:val="0EDEA1E0"/>
+    <w:lvl w:ilvl="0">
+      <w:start w:val="1"/>
+      <w:numFmt w:val="bullet"/>
+      <w:lvlText w:val=""/>
+      <w:lvlJc w:val="left"/>
+      <w:pPr>
+        <w:tabs>
+          <w:tab w:val="num" w:pos="1080"/>
+        </w:tabs>
+        <w:ind w:left="1080" w:hanging="360"/>
+      </w:pPr>
+      <w:rPr>
+        <w:rFonts w:ascii="Symbol" w:hAnsi="Symbol" w:hint="default"/>
+      </w:rPr>
+    </w:lvl>
+  </w:abstractNum>
+  <w:abstractNum w:abstractNumId="9" w15:restartNumberingAfterBreak="0">
+    <w:nsid w:val="FFFFFF83"/>
+    <w:multiLevelType w:val="singleLevel"/>
+    <w:tmpl w:val="C9AC6F90"/>
+    <w:lvl w:ilvl="0">
+      <w:start w:val="1"/>
+      <w:numFmt w:val="bullet"/>
+      <w:lvlText w:val=""/>
+      <w:lvlJc w:val="left"/>
+      <w:pPr>
+        <w:tabs>
+          <w:tab w:val="num" w:pos="720"/>
+        </w:tabs>
+        <w:ind w:left="720" w:hanging="360"/>
+      </w:pPr>
+      <w:rPr>
+        <w:rFonts w:ascii="Symbol" w:hAnsi="Symbol" w:hint="default"/>
+      </w:rPr>
+    </w:lvl>
+  </w:abstractNum>
+  <w:abstractNum w:abstractNumId="10" w15:restartNumberingAfterBreak="0">
+    <w:nsid w:val="FFFFFF88"/>
+    <w:multiLevelType w:val="singleLevel"/>
+    <w:tmpl w:val="7A6C113E"/>
+    <w:lvl w:ilvl="0">
+      <w:start w:val="1"/>
+      <w:numFmt w:val="decimal"/>
+      <w:lvlText w:val="%1."/>
+      <w:lvlJc w:val="left"/>
+      <w:pPr>
+        <w:tabs>
+          <w:tab w:val="num" w:pos="360"/>
+        </w:tabs>
+        <w:ind w:left="360" w:hanging="360"/>
+      </w:pPr>
+    </w:lvl>
+  </w:abstractNum>
+  <w:abstractNum w:abstractNumId="11" w15:restartNumberingAfterBreak="0">
+    <w:nsid w:val="FFFFFF89"/>
+    <w:multiLevelType w:val="singleLevel"/>
+    <w:tmpl w:val="45B6B336"/>
+    <w:lvl w:ilvl="0">
+      <w:start w:val="1"/>
+      <w:numFmt w:val="bullet"/>
+      <w:lvlText w:val=""/>
+      <w:lvlJc w:val="left"/>
+      <w:pPr>
+        <w:tabs>
+          <w:tab w:val="num" w:pos="360"/>
+        </w:tabs>
+        <w:ind w:left="360" w:hanging="360"/>
+      </w:pPr>
+      <w:rPr>
+        <w:rFonts w:ascii="Symbol" w:hAnsi="Symbol" w:hint="default"/>
+      </w:rPr>
+    </w:lvl>
+  </w:abstractNum>
+  <w:abstractNum w:abstractNumId="12" w15:restartNumberingAfterBreak="0">
     <w:nsid w:val="04BA1543"/>
     <w:multiLevelType w:val="hybridMultilevel"/>
     <w:tmpl w:val="840AD19E"/>
@@ -8825,7 +9338,7 @@
       </w:pPr>
     </w:lvl>
   </w:abstractNum>
-  <w:abstractNum w:abstractNumId="3" w15:restartNumberingAfterBreak="0">
+  <w:abstractNum w:abstractNumId="13" w15:restartNumberingAfterBreak="0">
     <w:nsid w:val="0B876159"/>
     <w:multiLevelType w:val="hybridMultilevel"/>
     <w:tmpl w:val="500A16DC"/>
@@ -8914,7 +9427,7 @@
       </w:pPr>
     </w:lvl>
   </w:abstractNum>
-  <w:abstractNum w:abstractNumId="4" w15:restartNumberingAfterBreak="0">
+  <w:abstractNum w:abstractNumId="14" w15:restartNumberingAfterBreak="0">
     <w:nsid w:val="14566EB4"/>
     <w:multiLevelType w:val="hybridMultilevel"/>
     <w:tmpl w:val="95402634"/>
@@ -9003,7 +9516,7 @@
       </w:pPr>
     </w:lvl>
   </w:abstractNum>
-  <w:abstractNum w:abstractNumId="5" w15:restartNumberingAfterBreak="0">
+  <w:abstractNum w:abstractNumId="15" w15:restartNumberingAfterBreak="0">
     <w:nsid w:val="15CDA66D"/>
     <w:multiLevelType w:val="multilevel"/>
     <w:tmpl w:val="8B641928"/>
@@ -9095,7 +9608,7 @@
       <w:lvlJc w:val="left"/>
     </w:lvl>
   </w:abstractNum>
-  <w:abstractNum w:abstractNumId="6" w15:restartNumberingAfterBreak="0">
+  <w:abstractNum w:abstractNumId="16" w15:restartNumberingAfterBreak="0">
     <w:nsid w:val="29AD17C6"/>
     <w:multiLevelType w:val="hybridMultilevel"/>
     <w:tmpl w:val="FF807AF8"/>
@@ -9184,7 +9697,7 @@
       </w:pPr>
     </w:lvl>
   </w:abstractNum>
-  <w:abstractNum w:abstractNumId="7" w15:restartNumberingAfterBreak="0">
+  <w:abstractNum w:abstractNumId="17" w15:restartNumberingAfterBreak="0">
     <w:nsid w:val="450B7F56"/>
     <w:multiLevelType w:val="hybridMultilevel"/>
     <w:tmpl w:val="8D403C4E"/>
@@ -9274,7 +9787,7 @@
       </w:pPr>
     </w:lvl>
   </w:abstractNum>
-  <w:abstractNum w:abstractNumId="8" w15:restartNumberingAfterBreak="0">
+  <w:abstractNum w:abstractNumId="18" w15:restartNumberingAfterBreak="0">
     <w:nsid w:val="46379C86"/>
     <w:multiLevelType w:val="multilevel"/>
     <w:tmpl w:val="859AFAFE"/>
@@ -9366,7 +9879,7 @@
       <w:lvlJc w:val="left"/>
     </w:lvl>
   </w:abstractNum>
-  <w:abstractNum w:abstractNumId="9" w15:restartNumberingAfterBreak="0">
+  <w:abstractNum w:abstractNumId="19" w15:restartNumberingAfterBreak="0">
     <w:nsid w:val="5BC0185C"/>
     <w:multiLevelType w:val="hybridMultilevel"/>
     <w:tmpl w:val="625A7E06"/>
@@ -9455,7 +9968,7 @@
       </w:pPr>
     </w:lvl>
   </w:abstractNum>
-  <w:abstractNum w:abstractNumId="10" w15:restartNumberingAfterBreak="0">
+  <w:abstractNum w:abstractNumId="20" w15:restartNumberingAfterBreak="0">
     <w:nsid w:val="765910D1"/>
     <w:multiLevelType w:val="hybridMultilevel"/>
     <w:tmpl w:val="47922656"/>
@@ -9548,7 +10061,7 @@
     <w:abstractNumId w:val="0"/>
   </w:num>
   <w:num w:numId="2">
-    <w:abstractNumId w:val="8"/>
+    <w:abstractNumId w:val="18"/>
   </w:num>
   <w:num w:numId="3">
     <w:abstractNumId w:val="1"/>
@@ -9599,37 +10112,67 @@
     </w:lvlOverride>
   </w:num>
   <w:num w:numId="5">
+    <w:abstractNumId w:val="15"/>
+  </w:num>
+  <w:num w:numId="6">
+    <w:abstractNumId w:val="15"/>
+  </w:num>
+  <w:num w:numId="7">
+    <w:abstractNumId w:val="15"/>
+  </w:num>
+  <w:num w:numId="8">
+    <w:abstractNumId w:val="15"/>
+  </w:num>
+  <w:num w:numId="9">
+    <w:abstractNumId w:val="17"/>
+  </w:num>
+  <w:num w:numId="10">
+    <w:abstractNumId w:val="19"/>
+  </w:num>
+  <w:num w:numId="11">
+    <w:abstractNumId w:val="14"/>
+  </w:num>
+  <w:num w:numId="12">
+    <w:abstractNumId w:val="20"/>
+  </w:num>
+  <w:num w:numId="13">
+    <w:abstractNumId w:val="12"/>
+  </w:num>
+  <w:num w:numId="14">
+    <w:abstractNumId w:val="13"/>
+  </w:num>
+  <w:num w:numId="15">
+    <w:abstractNumId w:val="16"/>
+  </w:num>
+  <w:num w:numId="16">
+    <w:abstractNumId w:val="11"/>
+  </w:num>
+  <w:num w:numId="17">
+    <w:abstractNumId w:val="9"/>
+  </w:num>
+  <w:num w:numId="18">
+    <w:abstractNumId w:val="8"/>
+  </w:num>
+  <w:num w:numId="19">
+    <w:abstractNumId w:val="7"/>
+  </w:num>
+  <w:num w:numId="20">
+    <w:abstractNumId w:val="6"/>
+  </w:num>
+  <w:num w:numId="21">
+    <w:abstractNumId w:val="10"/>
+  </w:num>
+  <w:num w:numId="22">
     <w:abstractNumId w:val="5"/>
   </w:num>
-  <w:num w:numId="6">
-    <w:abstractNumId w:val="5"/>
-  </w:num>
-  <w:num w:numId="7">
-    <w:abstractNumId w:val="5"/>
-  </w:num>
-  <w:num w:numId="8">
-    <w:abstractNumId w:val="5"/>
-  </w:num>
-  <w:num w:numId="9">
-    <w:abstractNumId w:val="7"/>
-  </w:num>
-  <w:num w:numId="10">
-    <w:abstractNumId w:val="9"/>
-  </w:num>
-  <w:num w:numId="11">
+  <w:num w:numId="23">
     <w:abstractNumId w:val="4"/>
   </w:num>
-  <w:num w:numId="12">
-    <w:abstractNumId w:val="10"/>
-  </w:num>
-  <w:num w:numId="13">
-    <w:abstractNumId w:val="2"/>
-  </w:num>
-  <w:num w:numId="14">
+  <w:num w:numId="24">
     <w:abstractNumId w:val="3"/>
   </w:num>
-  <w:num w:numId="15">
-    <w:abstractNumId w:val="6"/>
+  <w:num w:numId="25">
+    <w:abstractNumId w:val="2"/>
   </w:num>
 </w:numbering>
 </file>
@@ -10109,6 +10652,7 @@
   <w:style w:type="character" w:default="1" w:styleId="DefaultParagraphFont">
     <w:name w:val="Default Paragraph Font"/>
     <w:uiPriority w:val="1"/>
+    <w:semiHidden/>
     <w:unhideWhenUsed/>
   </w:style>
   <w:style w:type="table" w:default="1" w:styleId="TableNormal">
@@ -10135,6 +10679,7 @@
   <w:style w:type="paragraph" w:styleId="BodyText">
     <w:name w:val="Body Text"/>
     <w:basedOn w:val="Normal"/>
+    <w:link w:val="BodyTextChar"/>
     <w:qFormat/>
     <w:rsid w:val="00993B78"/>
     <w:pPr>
@@ -10717,6 +11262,31 @@
       </w:tblBorders>
     </w:tblPr>
   </w:style>
+  <w:style w:type="paragraph" w:customStyle="1" w:styleId="equation">
+    <w:name w:val="equation"/>
+    <w:basedOn w:val="BodyText"/>
+    <w:qFormat/>
+    <w:rsid w:val="001E300F"/>
+    <w:pPr>
+      <w:tabs>
+        <w:tab w:val="clear" w:pos="360"/>
+        <w:tab w:val="center" w:pos="4680"/>
+        <w:tab w:val="right" w:pos="9180"/>
+      </w:tabs>
+    </w:pPr>
+    <w:rPr>
+      <w:rFonts w:eastAsiaTheme="minorEastAsia"/>
+    </w:rPr>
+  </w:style>
+  <w:style w:type="character" w:customStyle="1" w:styleId="BodyTextChar">
+    <w:name w:val="Body Text Char"/>
+    <w:basedOn w:val="DefaultParagraphFont"/>
+    <w:link w:val="BodyText"/>
+    <w:rsid w:val="001A224D"/>
+    <w:rPr>
+      <w:rFonts w:ascii="Times New Roman" w:hAnsi="Times New Roman" w:cs="Times New Roman"/>
+    </w:rPr>
+  </w:style>
 </w:styles>
 </file>
 
@@ -11043,7 +11613,7 @@
 </file>
 
 <file path=customXml/itemProps1.xml><?xml version="1.0" encoding="utf-8"?>
-<ds:datastoreItem xmlns:ds="http://schemas.openxmlformats.org/officeDocument/2006/customXml" ds:itemID="{6C9C379D-7AD0-4E72-9D5E-F7D9275691E4}">
+<ds:datastoreItem xmlns:ds="http://schemas.openxmlformats.org/officeDocument/2006/customXml" ds:itemID="{3C9AEC7C-EBC9-4EB8-90EF-10E51D3F6808}">
   <ds:schemaRefs>
     <ds:schemaRef ds:uri="http://schemas.openxmlformats.org/officeDocument/2006/bibliography"/>
   </ds:schemaRefs>

</xml_diff>

<commit_message>
More updates on discussion
</commit_message>
<xml_diff>
--- a/doc/manuscript_v0_4.docx
+++ b/doc/manuscript_v0_4.docx
@@ -644,7 +644,7 @@
         </m:sSub>
       </m:oMath>
       <w:r>
-        <w:t xml:space="preserve"> is the theoretical time or age (generally negative) at which the mean length would be zero.</w:t>
+        <w:t xml:space="preserve"> is the theoretical time or age at which the mean length would be zero.</w:t>
       </w:r>
     </w:p>
     <w:p>
@@ -706,7 +706,13 @@
         <w:t xml:space="preserve"> </w:t>
       </w:r>
       <w:r>
-        <w:t>Various modification of Equation 1 have been used to</w:t>
+        <w:t>Various modification</w:t>
+      </w:r>
+      <w:r>
+        <w:t>s</w:t>
+      </w:r>
+      <w:r>
+        <w:t xml:space="preserve"> of Equation 1 have been used to</w:t>
       </w:r>
       <w:r>
         <w:t xml:space="preserve"> model these seasonal oscillations in growth</w:t>
@@ -721,13 +727,22 @@
         <w:t>The most popular of these modifications</w:t>
       </w:r>
       <w:r>
-        <w:t xml:space="preserve"> is</w:t>
+        <w:t>,</w:t>
       </w:r>
       <w:r>
         <w:t xml:space="preserve"> from Hoenig and Choudaray Hanumara </w:t>
       </w:r>
       <w:r>
-        <w:t>(1982) and Somers (1988) and uses</w:t>
+        <w:t xml:space="preserve">(1982) and Somers (1988), with a clarification by </w:t>
+      </w:r>
+      <w:r>
+        <w:t>Garcia-Berthou et al. (2012)</w:t>
+      </w:r>
+      <w:r>
+        <w:t xml:space="preserve">, </w:t>
+      </w:r>
+      <w:r>
+        <w:t>uses</w:t>
       </w:r>
     </w:p>
     <w:p>
@@ -1090,10 +1105,13 @@
         <w:t>oscillation (i.e., "winter").</w:t>
       </w:r>
       <w:r>
-        <w:t xml:space="preserve"> </w:t>
-      </w:r>
-      <w:r>
-        <w:t xml:space="preserve"> If </w:t>
+        <w:t xml:space="preserve">  Equation 2 may represent</w:t>
+      </w:r>
+      <w:r>
+        <w:t xml:space="preserve"> no seasonal oscillation</w:t>
+      </w:r>
+      <w:r>
+        <w:t xml:space="preserve"> in mean length (</w:t>
       </w:r>
       <m:oMath>
         <m:r>
@@ -1104,20 +1122,34 @@
         </m:r>
       </m:oMath>
       <w:r>
-        <w:t xml:space="preserve">=0, then there is no seasonal oscillation and </w:t>
-      </w:r>
-      <w:r>
-        <w:t xml:space="preserve">Equation 2 reduces to the typical VBGF in Equation 1 </w:t>
-      </w:r>
-      <w:r>
-        <w:lastRenderedPageBreak/>
-        <w:t xml:space="preserve">(Figure 1). </w:t>
+        <w:t>=0)</w:t>
+      </w:r>
+      <w:r>
+        <w:t xml:space="preserve"> or</w:t>
+      </w:r>
+      <w:r>
+        <w:t xml:space="preserve"> a</w:t>
       </w:r>
       <w:r>
         <w:t xml:space="preserve"> </w:t>
       </w:r>
       <w:r>
-        <w:t xml:space="preserve">If </w:t>
+        <w:t>reduced</w:t>
+      </w:r>
+      <w:r>
+        <w:t xml:space="preserve"> but not stopped</w:t>
+      </w:r>
+      <w:r>
+        <w:t xml:space="preserve"> </w:t>
+      </w:r>
+      <w:r>
+        <w:t xml:space="preserve">increase in mean length </w:t>
+      </w:r>
+      <w:r>
+        <w:t xml:space="preserve">(for </w:t>
+      </w:r>
+      <w:r>
+        <w:t>0&lt;</w:t>
       </w:r>
       <m:oMath>
         <m:r>
@@ -1128,7 +1160,57 @@
         </m:r>
       </m:oMath>
       <w:r>
-        <w:t>=1, then growth completely stops once a year at the "winter-point" (</w:t>
+        <w:t>&lt;1</w:t>
+      </w:r>
+      <w:r>
+        <w:t xml:space="preserve">), a complete stop in </w:t>
+      </w:r>
+      <w:r>
+        <w:t>the increase in mean length</w:t>
+      </w:r>
+      <w:r>
+        <w:t xml:space="preserve"> (</w:t>
+      </w:r>
+      <m:oMath>
+        <m:r>
+          <w:rPr>
+            <w:rFonts w:ascii="Cambria Math" w:hAnsi="Cambria Math"/>
+          </w:rPr>
+          <m:t>C</m:t>
+        </m:r>
+      </m:oMath>
+      <w:r>
+        <w:t>=1</w:t>
+      </w:r>
+      <w:r>
+        <w:t xml:space="preserve">), and a decrease </w:t>
+      </w:r>
+      <w:r>
+        <w:lastRenderedPageBreak/>
+        <w:t>in mean length</w:t>
+      </w:r>
+      <w:r>
+        <w:t xml:space="preserve"> (</w:t>
+      </w:r>
+      <m:oMath>
+        <m:r>
+          <w:rPr>
+            <w:rFonts w:ascii="Cambria Math" w:hAnsi="Cambria Math"/>
+          </w:rPr>
+          <m:t>C</m:t>
+        </m:r>
+      </m:oMath>
+      <w:r>
+        <w:t>&gt;</w:t>
+      </w:r>
+      <w:r>
+        <w:t>1</w:t>
+      </w:r>
+      <w:r>
+        <w:t xml:space="preserve">) during the “winter” (Figure 1).  The point where the increase in mean length is smallest is called </w:t>
+      </w:r>
+      <w:r>
+        <w:t>the "winter-point" (</w:t>
       </w:r>
       <m:oMath>
         <m:r>
@@ -1139,32 +1221,12 @@
         </m:r>
       </m:oMath>
       <w:r>
-        <w:t>), whereas values of 0&lt;</w:t>
+        <w:t>)</w:t>
+      </w:r>
+      <w:r>
+        <w:t xml:space="preserve"> and is at </w:t>
       </w:r>
       <m:oMath>
-        <m:r>
-          <w:rPr>
-            <w:rFonts w:ascii="Cambria Math" w:hAnsi="Cambria Math"/>
-          </w:rPr>
-          <m:t>C</m:t>
-        </m:r>
-      </m:oMath>
-      <w:r>
-        <w:t xml:space="preserve">&lt;1 result in reduced, but not stopped, growth during the winter (Figure 1). </w:t>
-      </w:r>
-      <w:r>
-        <w:t xml:space="preserve"> </w:t>
-      </w:r>
-      <w:r>
-        <w:t xml:space="preserve">Note that </w:t>
-      </w:r>
-      <m:oMath>
-        <m:r>
-          <w:rPr>
-            <w:rFonts w:ascii="Cambria Math" w:hAnsi="Cambria Math"/>
-          </w:rPr>
-          <m:t>WP=</m:t>
-        </m:r>
         <m:sSub>
           <m:sSubPr>
             <m:ctrlPr>
@@ -1229,19 +1291,10 @@
         <w:t>tion 2</w:t>
       </w:r>
       <w:r>
-        <w:t xml:space="preserve"> has a period (i.e., the growth period) of one year. </w:t>
-      </w:r>
-      <w:r>
-        <w:t xml:space="preserve"> </w:t>
-      </w:r>
-      <w:r>
-        <w:t xml:space="preserve">Some confusion has </w:t>
-      </w:r>
-      <w:r>
-        <w:t>surrounded the use of Equation 2</w:t>
-      </w:r>
-      <w:r>
-        <w:t>, although Garcia-Berthou et al. (2012) carefully clarified its form.</w:t>
+        <w:t xml:space="preserve"> has a period (i.e., the growth period) of one year</w:t>
+      </w:r>
+      <w:r>
+        <w:t>.</w:t>
       </w:r>
     </w:p>
     <w:p>
@@ -1252,7 +1305,22 @@
         <w:tab/>
       </w:r>
       <w:r>
-        <w:t xml:space="preserve">Values of </w:t>
+        <w:t xml:space="preserve">Pauly et al. </w:t>
+      </w:r>
+      <w:r>
+        <w:t>(1992) argued that a</w:t>
+      </w:r>
+      <w:r>
+        <w:t xml:space="preserve"> decrease in mean length</w:t>
+      </w:r>
+      <w:r>
+        <w:t xml:space="preserve"> with increasing age</w:t>
+      </w:r>
+      <w:r>
+        <w:t xml:space="preserve"> is unlikely for organisms whose skeletons largely preclude shrinkage</w:t>
+      </w:r>
+      <w:r>
+        <w:t xml:space="preserve"> and, thus, values of </w:t>
       </w:r>
       <m:oMath>
         <m:r>
@@ -1263,52 +1331,61 @@
         </m:r>
       </m:oMath>
       <w:r>
-        <w:t>&gt;1 (or &lt;0) in Equation 2</w:t>
-      </w:r>
-      <w:r>
-        <w:t xml:space="preserve"> allow seasonal decreases in mean length-at-age (Figure</w:t>
-      </w:r>
-      <w:r>
-        <w:t xml:space="preserve"> 1). </w:t>
+        <w:t>&gt;</w:t>
+      </w:r>
+      <w:r>
+        <w:t>1</w:t>
+      </w:r>
+      <w:r>
+        <w:t xml:space="preserve"> from Equation </w:t>
+      </w:r>
+      <w:r>
+        <w:t xml:space="preserve">2 </w:t>
+      </w:r>
+      <w:r>
+        <w:t>were unrealistic</w:t>
+      </w:r>
+      <w:r>
+        <w:t xml:space="preserve">. </w:t>
       </w:r>
       <w:r>
         <w:t xml:space="preserve"> </w:t>
       </w:r>
       <w:r>
-        <w:t>A decrease in mean length</w:t>
-      </w:r>
-      <w:r>
-        <w:t xml:space="preserve"> with increasing age</w:t>
-      </w:r>
-      <w:r>
-        <w:t xml:space="preserve"> is unlikely for organisms whose skeletons largely preclude shrinkage (Pauly et al. 1992), although a seasonal decrease in mean length-at-age is possible if size-dependent overwinter mortality occurs (Garcia-Berthou </w:t>
+        <w:t xml:space="preserve">Pauly </w:t>
       </w:r>
       <w:r>
         <w:t>et al.</w:t>
       </w:r>
       <w:r>
-        <w:t>,</w:t>
-      </w:r>
-      <w:r>
-        <w:t xml:space="preserve"> 2012). </w:t>
-      </w:r>
-      <w:r>
-        <w:t xml:space="preserve"> </w:t>
-      </w:r>
-      <w:r>
-        <w:t xml:space="preserve">Pauly </w:t>
-      </w:r>
-      <w:r>
-        <w:t>et al.</w:t>
-      </w:r>
-      <w:r>
-        <w:t xml:space="preserve"> (1992) modi</w:t>
-      </w:r>
-      <w:r>
-        <w:t xml:space="preserve">fied Equation 2 to include a </w:t>
-      </w:r>
-      <w:r>
-        <w:t xml:space="preserve">no-growth period where mean length was not allowed to decrease and smoothly transitioned into and out of the no-growth period. </w:t>
+        <w:t xml:space="preserve"> (1992) </w:t>
+      </w:r>
+      <w:r>
+        <w:t xml:space="preserve">then proposed a </w:t>
+      </w:r>
+      <w:r>
+        <w:t>modi</w:t>
+      </w:r>
+      <w:r>
+        <w:t>fication to</w:t>
+      </w:r>
+      <w:r>
+        <w:t xml:space="preserve"> Equation 2 t</w:t>
+      </w:r>
+      <w:r>
+        <w:t>hat</w:t>
+      </w:r>
+      <w:r>
+        <w:t xml:space="preserve"> include</w:t>
+      </w:r>
+      <w:r>
+        <w:t>d</w:t>
+      </w:r>
+      <w:r>
+        <w:t xml:space="preserve"> a </w:t>
+      </w:r>
+      <w:r>
+        <w:t xml:space="preserve">no-growth period where mean length was not allowed to decrease. </w:t>
       </w:r>
       <w:r>
         <w:t xml:space="preserve"> </w:t>
@@ -1776,7 +1853,13 @@
         </m:r>
       </m:oMath>
       <w:r>
-        <w:t xml:space="preserve"> is the "no-growth time" or the length of the no growth period (as a fraction of a year) and </w:t>
+        <w:t xml:space="preserve"> is the </w:t>
+      </w:r>
+      <w:r>
+        <w:t>“no-growth time”</w:t>
+      </w:r>
+      <w:r>
+        <w:t xml:space="preserve"> or the length of the no growth period (as a fraction of a year) and </w:t>
       </w:r>
       <m:oMath>
         <m:sSup>
@@ -1807,7 +1890,10 @@
         </m:sSup>
       </m:oMath>
       <w:r>
-        <w:t xml:space="preserve"> is found by "subtracting from the real age (</w:t>
+        <w:t xml:space="preserve"> is found by “</w:t>
+      </w:r>
+      <w:r>
+        <w:t>subtracting from the real age (</w:t>
       </w:r>
       <m:oMath>
         <m:r>
@@ -1829,6 +1915,12 @@
         </m:r>
       </m:oMath>
       <w:r>
+        <w:rPr>
+          <w:rFonts w:eastAsiaTheme="minorEastAsia"/>
+        </w:rPr>
+        <w:t>”</w:t>
+      </w:r>
+      <w:r>
         <w:t xml:space="preserve"> (Pauly </w:t>
       </w:r>
       <w:r>
@@ -1841,19 +1933,13 @@
         <w:t xml:space="preserve"> </w:t>
       </w:r>
       <w:r>
-        <w:t xml:space="preserve">Furthermore, Pauly </w:t>
-      </w:r>
-      <w:r>
-        <w:t>et al.</w:t>
-      </w:r>
-      <w:r>
-        <w:rPr>
-          <w:i/>
-        </w:rPr>
-        <w:t xml:space="preserve"> </w:t>
-      </w:r>
-      <w:r>
-        <w:t xml:space="preserve">(1992) noted that the units of </w:t>
+        <w:t xml:space="preserve">Furthermore, </w:t>
+      </w:r>
+      <w:r>
+        <w:t xml:space="preserve">because </w:t>
+      </w:r>
+      <w:r>
+        <w:t xml:space="preserve">the units of </w:t>
       </w:r>
       <m:oMath>
         <m:r>
@@ -1945,13 +2031,10 @@
         <w:t xml:space="preserve"> in Equation 3</w:t>
       </w:r>
       <w:r>
-        <w:t xml:space="preserve">. </w:t>
-      </w:r>
-      <w:r>
-        <w:t xml:space="preserve"> </w:t>
-      </w:r>
-      <w:r>
-        <w:t xml:space="preserve">To eliminate confusion, they suggested using </w:t>
+        <w:t>, Pauly et al. (1992)</w:t>
+      </w:r>
+      <w:r>
+        <w:t xml:space="preserve"> suggested using </w:t>
       </w:r>
       <m:oMath>
         <m:sSup>
@@ -1984,13 +2067,16 @@
         <w:t xml:space="preserve"> in Equation 3</w:t>
       </w:r>
       <w:r>
-        <w:t>, as we do here.</w:t>
+        <w:t>, as here, to minimize confusion.</w:t>
       </w:r>
     </w:p>
     <w:p>
       <w:pPr>
         <w:pStyle w:val="BodyText"/>
       </w:pPr>
+      <w:r>
+        <w:tab/>
+      </w:r>
       <w:r>
         <w:t xml:space="preserve">Pauly </w:t>
       </w:r>
@@ -2112,11 +2198,7 @@
         </m:r>
       </m:oMath>
       <w:r>
-        <w:t xml:space="preserve">=1 is fit to the observed lengths </w:t>
-      </w:r>
-      <w:r>
-        <w:lastRenderedPageBreak/>
-        <w:t xml:space="preserve">and ages that have had the cumulative </w:t>
+        <w:t xml:space="preserve">=1 is fit to the observed lengths and ages that have had the cumulative </w:t>
       </w:r>
       <m:oMath>
         <m:r>
@@ -2199,6 +2281,7 @@
         <w:pStyle w:val="BodyText"/>
       </w:pPr>
       <w:r>
+        <w:lastRenderedPageBreak/>
         <w:tab/>
       </w:r>
       <w:r>
@@ -2594,92 +2677,101 @@
         <w:t>.</w:t>
       </w:r>
       <w:r>
-        <w:t xml:space="preserve">  The remaining three data sets are from </w:t>
+        <w:t xml:space="preserve">  The remaining three data sets are </w:t>
+      </w:r>
+      <w:r>
+        <w:t>for</w:t>
+      </w:r>
+      <w:r>
+        <w:t xml:space="preserve"> </w:t>
+      </w:r>
+      <w:r>
+        <w:t>invasive Eastern Mosquitofish (</w:t>
+      </w:r>
+      <w:r>
+        <w:rPr>
+          <w:i/>
+        </w:rPr>
+        <w:t>Gambusia holbrooki</w:t>
+      </w:r>
+      <w:r>
+        <w:t xml:space="preserve">) </w:t>
+      </w:r>
+      <w:r>
+        <w:t>from</w:t>
+      </w:r>
+      <w:r>
+        <w:t xml:space="preserve"> southern France to southern Spain</w:t>
+      </w:r>
+      <w:r>
+        <w:t xml:space="preserve"> detailed by </w:t>
+      </w:r>
+      <w:r>
+        <w:t xml:space="preserve">Carmona-Catot </w:t>
+      </w:r>
+      <w:r>
+        <w:t>et al.</w:t>
+      </w:r>
+      <w:r>
+        <w:t xml:space="preserve"> </w:t>
+      </w:r>
+      <w:r>
+        <w:t>(</w:t>
+      </w:r>
+      <w:r>
+        <w:t>2014)</w:t>
+      </w:r>
+      <w:r>
+        <w:t>.  Standard lengths (mm) were measured for each fish and annual ages were estimated from length frequencies and analysis of scales</w:t>
+      </w:r>
+      <w:r>
+        <w:t>,</w:t>
+      </w:r>
+      <w:r>
+        <w:t xml:space="preserve"> with decimal ages determined from capture date and estimated birth dates for a cohort.</w:t>
+      </w:r>
+      <w:r>
+        <w:t xml:space="preserve"> </w:t>
+      </w:r>
+      <w:r>
+        <w:t xml:space="preserve"> </w:t>
+      </w:r>
+      <w:r>
+        <w:t xml:space="preserve">Carmona-Catot </w:t>
+      </w:r>
+      <w:r>
+        <w:t>et al.</w:t>
+      </w:r>
+      <w:r>
+        <w:t xml:space="preserve"> </w:t>
       </w:r>
       <w:r>
         <w:lastRenderedPageBreak/>
-        <w:t xml:space="preserve">the </w:t>
-      </w:r>
-      <w:r>
-        <w:t>examination of</w:t>
-      </w:r>
-      <w:r>
-        <w:t xml:space="preserve"> the</w:t>
-      </w:r>
-      <w:r>
+        <w:t>(</w:t>
+      </w:r>
+      <w:r>
+        <w:t>2014)</w:t>
+      </w:r>
+      <w:r>
+        <w:t xml:space="preserve"> fit Equation 2</w:t>
+      </w:r>
+      <w:r>
+        <w:t xml:space="preserve">, </w:t>
+      </w:r>
+      <w:r>
+        <w:t>wit</w:t>
+      </w:r>
+      <w:r>
+        <w:t xml:space="preserve">hout </w:t>
+      </w:r>
+      <w:r>
+        <w:t>constraining</w:t>
+      </w:r>
+      <w:r>
+        <w:rPr>
+          <w:rFonts w:eastAsiaTheme="minorEastAsia"/>
+        </w:rPr>
         <w:t xml:space="preserve"> </w:t>
-      </w:r>
-      <w:r>
-        <w:t>invasive Eastern Mosquitofish (</w:t>
-      </w:r>
-      <w:r>
-        <w:rPr>
-          <w:i/>
-        </w:rPr>
-        <w:t>Gambusia holbrooki</w:t>
-      </w:r>
-      <w:r>
-        <w:t>) in</w:t>
-      </w:r>
-      <w:r>
-        <w:t xml:space="preserve"> southern France to southern Spain</w:t>
-      </w:r>
-      <w:r>
-        <w:t xml:space="preserve"> detailed by </w:t>
-      </w:r>
-      <w:r>
-        <w:t xml:space="preserve">Carmona-Catot </w:t>
-      </w:r>
-      <w:r>
-        <w:t>et al.</w:t>
-      </w:r>
-      <w:r>
-        <w:t xml:space="preserve"> </w:t>
-      </w:r>
-      <w:r>
-        <w:t>(</w:t>
-      </w:r>
-      <w:r>
-        <w:t>2014)</w:t>
-      </w:r>
-      <w:r>
-        <w:t>.  Standard lengths (mm) were measured for each fish and annual ages were estimated from length frequencies and analysis of scales</w:t>
-      </w:r>
-      <w:r>
-        <w:t>,</w:t>
-      </w:r>
-      <w:r>
-        <w:t xml:space="preserve"> with decimal ages determined from capture date and estimated birth dates for a cohort.</w:t>
-      </w:r>
-      <w:r>
-        <w:t xml:space="preserve"> </w:t>
-      </w:r>
-      <w:r>
-        <w:t xml:space="preserve"> </w:t>
-      </w:r>
-      <w:r>
-        <w:t xml:space="preserve">Carmona-Catot </w:t>
-      </w:r>
-      <w:r>
-        <w:t>et al.</w:t>
-      </w:r>
-      <w:r>
-        <w:t xml:space="preserve"> </w:t>
-      </w:r>
-      <w:r>
-        <w:t>(</w:t>
-      </w:r>
-      <w:r>
-        <w:t>2014)</w:t>
-      </w:r>
-      <w:r>
-        <w:t xml:space="preserve"> fit Equation 2</w:t>
-      </w:r>
-      <w:r>
-        <w:t>, but wit</w:t>
-      </w:r>
-      <w:r>
-        <w:t xml:space="preserve">hout constraining the value of </w:t>
       </w:r>
       <m:oMath>
         <m:r>
@@ -2716,7 +2808,10 @@
         </m:r>
       </m:oMath>
       <w:r>
-        <w:t xml:space="preserve"> (i.e., Site 9 had </w:t>
+        <w:t xml:space="preserve"> (i.e., </w:t>
+      </w:r>
+      <w:r>
+        <w:t xml:space="preserve">site 2 had </w:t>
       </w:r>
       <m:oMath>
         <m:r>
@@ -2727,7 +2822,10 @@
         </m:r>
       </m:oMath>
       <w:r>
-        <w:t xml:space="preserve"> much less than 1, site 4 had </w:t>
+        <w:t xml:space="preserve"> much greater than 1</w:t>
+      </w:r>
+      <w:r>
+        <w:t xml:space="preserve">, site 4 had </w:t>
       </w:r>
       <m:oMath>
         <m:r>
@@ -2738,10 +2836,13 @@
         </m:r>
       </m:oMath>
       <w:r>
-        <w:t xml:space="preserve"> only slightly greater than 1, and site 2 </w:t>
-      </w:r>
-      <w:r>
-        <w:t xml:space="preserve">had </w:t>
+        <w:t xml:space="preserve"> only slightly greater than 1, and</w:t>
+      </w:r>
+      <w:r>
+        <w:t xml:space="preserve"> </w:t>
+      </w:r>
+      <w:r>
+        <w:t xml:space="preserve">Site 9 had </w:t>
       </w:r>
       <m:oMath>
         <m:r>
@@ -2752,7 +2853,10 @@
         </m:r>
       </m:oMath>
       <w:r>
-        <w:t xml:space="preserve"> much greater than 1)</w:t>
+        <w:t xml:space="preserve"> much less than 1</w:t>
+      </w:r>
+      <w:r>
+        <w:t>)</w:t>
       </w:r>
       <w:r>
         <w:t>.</w:t>
@@ -2986,7 +3090,19 @@
         <w:t xml:space="preserve"> was chosen as the best fit model for each data set.</w:t>
       </w:r>
       <w:r>
-        <w:t xml:space="preserve">  Confidence intervals for each parameter were the 2.5% and 97.5% percentile value of non-parametric bootstrap parameter estimates computed with the nlsBoot() function from the nlstools package in R (Baty et al. 2015).</w:t>
+        <w:t xml:space="preserve">  Confidence intervals for each parameter were the 2.5% and 97.5% percentile value</w:t>
+      </w:r>
+      <w:r>
+        <w:t>s</w:t>
+      </w:r>
+      <w:r>
+        <w:t xml:space="preserve"> of non-parametric bootstrap parameter estimates computed with the nlsBoot() function from the nlstools package (Baty et al. 2015)</w:t>
+      </w:r>
+      <w:r>
+        <w:t xml:space="preserve"> in R</w:t>
+      </w:r>
+      <w:r>
+        <w:t>.</w:t>
       </w:r>
     </w:p>
     <w:p>
@@ -3058,6 +3174,9 @@
       <w:pPr>
         <w:pStyle w:val="FirstParagraph"/>
       </w:pPr>
+      <w:r>
+        <w:tab/>
+      </w:r>
       <w:r>
         <w:t xml:space="preserve">As noted by Pauly </w:t>
       </w:r>
@@ -3159,11 +3278,7 @@
         <w:t xml:space="preserve"> </w:t>
       </w:r>
       <w:r>
-        <w:t xml:space="preserve">Here, the position of the no-growth period is </w:t>
-      </w:r>
-      <w:r>
-        <w:lastRenderedPageBreak/>
-        <w:t xml:space="preserve">defined relative to </w:t>
+        <w:t xml:space="preserve">Here, the position of the no-growth period is defined relative to </w:t>
       </w:r>
       <m:oMath>
         <m:r>
@@ -3250,6 +3365,45 @@
       <w:r>
         <w:t>).</w:t>
       </w:r>
+      <w:r>
+        <w:t xml:space="preserve">  With this </w:t>
+      </w:r>
+      <m:oMath>
+        <m:sSup>
+          <m:sSupPr>
+            <m:ctrlPr>
+              <w:rPr>
+                <w:rFonts w:ascii="Cambria Math" w:hAnsi="Cambria Math"/>
+              </w:rPr>
+            </m:ctrlPr>
+          </m:sSupPr>
+          <m:e>
+            <m:r>
+              <w:rPr>
+                <w:rFonts w:ascii="Cambria Math" w:hAnsi="Cambria Math"/>
+              </w:rPr>
+              <m:t>t</m:t>
+            </m:r>
+          </m:e>
+          <m:sup>
+            <m:r>
+              <w:rPr>
+                <w:rFonts w:ascii="Cambria Math" w:hAnsi="Cambria Math"/>
+              </w:rPr>
+              <m:t>'</m:t>
+            </m:r>
+          </m:sup>
+        </m:sSup>
+      </m:oMath>
+      <w:r>
+        <w:rPr>
+          <w:rFonts w:eastAsiaTheme="minorEastAsia"/>
+        </w:rPr>
+        <w:t xml:space="preserve"> </w:t>
+      </w:r>
+      <w:r>
+        <w:t>may be calculated with the following six steps.</w:t>
+      </w:r>
     </w:p>
     <w:p>
       <w:pPr>
@@ -3265,6 +3419,7 @@
         </w:numPr>
       </w:pPr>
       <w:r>
+        <w:lastRenderedPageBreak/>
         <w:t>Shift the age (</w:t>
       </w:r>
       <m:oMath>
@@ -3695,11 +3850,7 @@
         </m:sSup>
       </m:oMath>
       <w:r>
-        <w:t xml:space="preserve"> is implemented in an R (R Development Core Team 2016) function as shown in </w:t>
-      </w:r>
-      <w:r>
-        <w:lastRenderedPageBreak/>
-        <w:t xml:space="preserve">Appendix 1. </w:t>
+        <w:t xml:space="preserve"> is implemented in an R (R Development Core Team 2016) function as shown in Appendix 1. </w:t>
       </w:r>
       <w:r>
         <w:t xml:space="preserve"> </w:t>
@@ -3734,6 +3885,7 @@
         <w:spacing w:before="0" w:line="480" w:lineRule="auto"/>
       </w:pPr>
       <w:r>
+        <w:lastRenderedPageBreak/>
         <w:t>3.1</w:t>
       </w:r>
       <w:r>
@@ -3768,6 +3920,9 @@
       </w:r>
       <w:r>
         <w:t>AIC value</w:t>
+      </w:r>
+      <w:r>
+        <w:t xml:space="preserve"> (Table 1)</w:t>
       </w:r>
       <w:r>
         <w:t xml:space="preserve">. </w:t>
@@ -3926,7 +4081,13 @@
         <w:t xml:space="preserve">Table 1; </w:t>
       </w:r>
       <w:r>
-        <w:t>Figure 3D).  However, Equation 2 appears to respond too dramatically to one sample of ages (approx. 0.4) at Site 2</w:t>
+        <w:t>Figure 3</w:t>
+      </w:r>
+      <w:r>
+        <w:t>D).  However, Equation 2 appeared</w:t>
+      </w:r>
+      <w:r>
+        <w:t xml:space="preserve"> to respond too dramatically to one sample of ages (approx. 0.4) at Site 2</w:t>
       </w:r>
       <w:r>
         <w:t>,</w:t>
@@ -3947,7 +4108,34 @@
         <w:t xml:space="preserve"> more realisti</w:t>
       </w:r>
       <w:r>
-        <w:t>c estimates of mean length during the seasonal cessation in growth period in this situation (Figure 3B).  When a cessation in growth is evident without an apparent decline in mean length with age for Mosquitofish (i.e., Site 4; Figure 3C), Equation 3 fit better than Equation 2 (Table 1).</w:t>
+        <w:t xml:space="preserve">c estimates of mean length </w:t>
+      </w:r>
+      <w:r>
+        <w:t>throughout</w:t>
+      </w:r>
+      <w:r>
+        <w:t xml:space="preserve"> the seasonal cessation in growth period in this </w:t>
+      </w:r>
+      <w:r>
+        <w:t>example</w:t>
+      </w:r>
+      <w:r>
+        <w:t xml:space="preserve"> (Figure 3B).  </w:t>
+      </w:r>
+      <w:r>
+        <w:t>Equation 3 fit better than Equation 2</w:t>
+      </w:r>
+      <w:r>
+        <w:t xml:space="preserve"> when a cessation in growth wa</w:t>
+      </w:r>
+      <w:r>
+        <w:t xml:space="preserve">s evident without an apparent decline in mean length with age for Mosquitofish (i.e., Site 4; </w:t>
+      </w:r>
+      <w:r>
+        <w:t xml:space="preserve">Table 1; </w:t>
+      </w:r>
+      <w:r>
+        <w:t>Figure 3C).</w:t>
       </w:r>
     </w:p>
     <w:p>
@@ -3978,74 +4166,115 @@
         <w:t>Pauly et al. (1992) introduced a novel function for modeling the seasonal cessation in growth of fishes.</w:t>
       </w:r>
       <w:r>
-        <w:t xml:space="preserve">  While Pauly et al. (1992) appears to have been cited often, it also appears that few of these functions actually used the described function and most of those that did simply used their special purpose software, which is now largely unavailable.  Unfortunately, the</w:t>
+        <w:t xml:space="preserve">  While Pauly et al. (1992) appears to have been cited often, it also appears that few of t</w:t>
+      </w:r>
+      <w:r>
+        <w:t>he citing authors</w:t>
+      </w:r>
+      <w:r>
+        <w:t xml:space="preserve"> actually used the described function and most of those that did</w:t>
+      </w:r>
+      <w:r>
+        <w:t xml:space="preserve"> use the function used the</w:t>
+      </w:r>
+      <w:r>
+        <w:t xml:space="preserve"> special purpose software</w:t>
+      </w:r>
+      <w:r>
+        <w:t xml:space="preserve"> provided by Pauly et al. (1992)</w:t>
+      </w:r>
+      <w:r>
+        <w:t>, which is now largely unavailable.  Unfortunately, the</w:t>
       </w:r>
       <w:r>
         <w:t xml:space="preserve"> description</w:t>
       </w:r>
       <w:r>
-        <w:t xml:space="preserve"> in </w:t>
-      </w:r>
-      <w:r>
+        <w:t xml:space="preserve"> in Pauly et al. (1992)</w:t>
+      </w:r>
+      <w:r>
+        <w:t xml:space="preserve"> lacked sufficient detail to operationalize the</w:t>
+      </w:r>
+      <w:r>
+        <w:t xml:space="preserve"> fitting of the</w:t>
+      </w:r>
+      <w:r>
+        <w:t xml:space="preserve">ir </w:t>
+      </w:r>
+      <w:r>
+        <w:t>function</w:t>
+      </w:r>
+      <w:r>
+        <w:t xml:space="preserve"> without </w:t>
+      </w:r>
+      <w:r>
+        <w:t>their special-purpose software</w:t>
+      </w:r>
+      <w:r>
+        <w:t>.</w:t>
+      </w:r>
+      <w:r>
+        <w:t xml:space="preserve">  The </w:t>
+      </w:r>
+      <w:r>
+        <w:t>descriptive algorithm and R function provided here for computing</w:t>
+      </w:r>
+      <w:r>
+        <w:t xml:space="preserve"> </w:t>
+      </w:r>
+      <w:bookmarkStart w:id="3" w:name="_GoBack"/>
+      <w:bookmarkEnd w:id="3"/>
+      <m:oMath>
+        <m:sSup>
+          <m:sSupPr>
+            <m:ctrlPr>
+              <w:rPr>
+                <w:rFonts w:ascii="Cambria Math" w:hAnsi="Cambria Math"/>
+              </w:rPr>
+            </m:ctrlPr>
+          </m:sSupPr>
+          <m:e>
+            <m:r>
+              <w:rPr>
+                <w:rFonts w:ascii="Cambria Math" w:hAnsi="Cambria Math"/>
+              </w:rPr>
+              <m:t>t</m:t>
+            </m:r>
+          </m:e>
+          <m:sup>
+            <m:r>
+              <w:rPr>
+                <w:rFonts w:ascii="Cambria Math" w:hAnsi="Cambria Math"/>
+              </w:rPr>
+              <m:t>'</m:t>
+            </m:r>
+          </m:sup>
+        </m:sSup>
+      </m:oMath>
+      <w:r>
+        <w:rPr>
+          <w:rFonts w:eastAsiaTheme="minorEastAsia"/>
+        </w:rPr>
+        <w:t xml:space="preserve">, which allows for Equation </w:t>
+      </w:r>
+      <w:r>
+        <w:rPr>
+          <w:rFonts w:eastAsiaTheme="minorEastAsia"/>
+        </w:rPr>
         <w:lastRenderedPageBreak/>
-        <w:t>Pauly et al. (1992)</w:t>
-      </w:r>
-      <w:r>
-        <w:t xml:space="preserve"> lacked sufficient detail to operationalize the</w:t>
-      </w:r>
-      <w:r>
-        <w:t xml:space="preserve"> fitting of the</w:t>
-      </w:r>
-      <w:r>
-        <w:t xml:space="preserve">ir </w:t>
-      </w:r>
-      <w:r>
-        <w:t>function</w:t>
-      </w:r>
-      <w:r>
-        <w:t xml:space="preserve"> without </w:t>
-      </w:r>
-      <w:r>
-        <w:t>their special-purpose software</w:t>
-      </w:r>
-      <w:r>
-        <w:t xml:space="preserve">.  Here, we </w:t>
-      </w:r>
-      <w:r>
-        <w:t>fill this gap by providing</w:t>
-      </w:r>
-      <w:r>
-        <w:t xml:space="preserve"> a</w:t>
-      </w:r>
-      <w:r>
-        <w:t xml:space="preserve">n algorithm, both in descriptive form and as a function for use in the open-source R environment, </w:t>
-      </w:r>
-      <w:r>
-        <w:t xml:space="preserve">for </w:t>
-      </w:r>
-      <w:r>
-        <w:t>computing the</w:t>
-      </w:r>
-      <w:r>
-        <w:t xml:space="preserve"> t’</w:t>
-      </w:r>
-      <w:r>
-        <w:t>, a foundational component of the growth function</w:t>
-      </w:r>
-      <w:r>
-        <w:t xml:space="preserve"> from Pauly et al. (1992).</w:t>
-      </w:r>
-      <w:r>
-        <w:t xml:space="preserve">  In addition, the supplement provides the </w:t>
-      </w:r>
-      <w:r>
-        <w:t xml:space="preserve">R </w:t>
-      </w:r>
-      <w:r>
-        <w:t>code we used to demonstrate the fitting of this function to four data sets from the recent literature.</w:t>
-      </w:r>
-      <w:r>
-        <w:t xml:space="preserve">  We feel that our work has made this potentially useful model more readily available to fisheries scientists.</w:t>
+        <w:t xml:space="preserve">3 to be statistical fit to seasonal age data, appears to provide reasonable parameter estimates for the four examples provided.  Thus, the Pauly et al. (1992) growth function is </w:t>
+      </w:r>
+      <w:r>
+        <w:rPr>
+          <w:rFonts w:eastAsiaTheme="minorEastAsia"/>
+        </w:rPr>
+        <w:t xml:space="preserve">now </w:t>
+      </w:r>
+      <w:r>
+        <w:rPr>
+          <w:rFonts w:eastAsiaTheme="minorEastAsia"/>
+        </w:rPr>
+        <w:t>available to all scientists with access to software that can fit nonlinear models to data.</w:t>
       </w:r>
     </w:p>
     <w:p>
@@ -4055,163 +4284,128 @@
       <w:r>
         <w:tab/>
       </w:r>
-      <w:bookmarkStart w:id="3" w:name="_GoBack"/>
-      <w:bookmarkEnd w:id="3"/>
+      <w:r>
+        <w:t xml:space="preserve">The growth function proposed by Pauly et al. (1992) assumes that </w:t>
+      </w:r>
+      <m:oMath>
+        <m:sSub>
+          <m:sSubPr>
+            <m:ctrlPr>
+              <w:rPr>
+                <w:rFonts w:ascii="Cambria Math" w:hAnsi="Cambria Math"/>
+                <w:i/>
+              </w:rPr>
+            </m:ctrlPr>
+          </m:sSubPr>
+          <m:e>
+            <m:r>
+              <w:rPr>
+                <w:rFonts w:ascii="Cambria Math" w:hAnsi="Cambria Math"/>
+              </w:rPr>
+              <m:t>t</m:t>
+            </m:r>
+          </m:e>
+          <m:sub>
+            <m:r>
+              <w:rPr>
+                <w:rFonts w:ascii="Cambria Math" w:hAnsi="Cambria Math"/>
+              </w:rPr>
+              <m:t>s</m:t>
+            </m:r>
+          </m:sub>
+        </m:sSub>
+      </m:oMath>
+      <w:r>
+        <w:t xml:space="preserve"> or, equivalently, </w:t>
+      </w:r>
+      <m:oMath>
+        <m:r>
+          <w:rPr>
+            <w:rFonts w:ascii="Cambria Math" w:hAnsi="Cambria Math"/>
+          </w:rPr>
+          <m:t>WP</m:t>
+        </m:r>
+      </m:oMath>
+      <w:r>
+        <w:t xml:space="preserve"> </w:t>
+      </w:r>
+      <w:r>
+        <w:t xml:space="preserve">or </w:t>
+      </w:r>
+      <m:oMath>
+        <m:r>
+          <w:rPr>
+            <w:rFonts w:ascii="Cambria Math" w:hAnsi="Cambria Math"/>
+          </w:rPr>
+          <m:t>SNG</m:t>
+        </m:r>
+      </m:oMath>
+      <w:r>
+        <w:t xml:space="preserve"> are at the same time in each year, that </w:t>
+      </w:r>
+      <w:r>
+        <w:t xml:space="preserve">the </w:t>
+      </w:r>
+      <m:oMath>
+        <m:r>
+          <w:rPr>
+            <w:rFonts w:ascii="Cambria Math" w:hAnsi="Cambria Math"/>
+          </w:rPr>
+          <m:t>NG</m:t>
+        </m:r>
+        <m:r>
+          <w:rPr>
+            <w:rFonts w:ascii="Cambria Math" w:hAnsi="Cambria Math"/>
+          </w:rPr>
+          <m:t>T</m:t>
+        </m:r>
+      </m:oMath>
+      <w:r>
+        <w:t xml:space="preserve"> is greater than 0 and, if so, is the same length each year, and that the mean length does not decrease over time.  Th</w:t>
+      </w:r>
+      <w:r>
+        <w:t>ese are stringent assumptions that are likely not appropriate for all species, locations, and time.  Th</w:t>
+      </w:r>
+      <w:r>
+        <w:t>us, Equation 3 is</w:t>
+      </w:r>
+      <w:r>
+        <w:t xml:space="preserve"> very likely not the globally best seasonal growth model, as </w:t>
+      </w:r>
+      <w:r>
+        <w:t>illustrated here w</w:t>
+      </w:r>
+      <w:r>
+        <w:t xml:space="preserve">ith the Mosquitofish examples.  </w:t>
+      </w:r>
+      <w:r>
+        <w:t xml:space="preserve">However, with the methods presented in this note, Equation 3 can now be implemented in more situations and its fit rigorously compared to the results from other models.  </w:t>
+      </w:r>
     </w:p>
     <w:p>
       <w:pPr>
-        <w:pStyle w:val="Compact"/>
-        <w:numPr>
-          <w:ilvl w:val="0"/>
-          <w:numId w:val="5"/>
-        </w:numPr>
-      </w:pPr>
-      <w:r>
-        <w:t>General</w:t>
-      </w:r>
+        <w:pStyle w:val="BodyText"/>
+      </w:pPr>
     </w:p>
     <w:p>
       <w:pPr>
-        <w:pStyle w:val="Compact"/>
-        <w:numPr>
-          <w:ilvl w:val="1"/>
-          <w:numId w:val="6"/>
-        </w:numPr>
-      </w:pPr>
-      <w:r>
-        <w:t>Parameters from real data seem reasonable</w:t>
+        <w:pStyle w:val="Heading3"/>
+      </w:pPr>
+      <w:bookmarkStart w:id="4" w:name="acknowledgments"/>
+      <w:bookmarkEnd w:id="4"/>
+      <w:r>
+        <w:t>Acknowledgments</w:t>
       </w:r>
     </w:p>
     <w:p>
       <w:pPr>
-        <w:pStyle w:val="Compact"/>
-        <w:numPr>
-          <w:ilvl w:val="1"/>
-          <w:numId w:val="6"/>
-        </w:numPr>
-      </w:pPr>
-      <w:r>
-        <w:t>Other parameters by maths -- WP=ts+0.5, SNG=WP-NGT/2</w:t>
-      </w:r>
-    </w:p>
-    <w:p>
-      <w:pPr>
-        <w:pStyle w:val="Compact"/>
-        <w:numPr>
-          <w:ilvl w:val="1"/>
-          <w:numId w:val="6"/>
-        </w:numPr>
-      </w:pPr>
-      <w:r>
-        <w:t>Little practical diff</w:t>
-      </w:r>
-      <w:r>
-        <w:t>erence between Equations 3 and 4</w:t>
-      </w:r>
-      <w:r>
-        <w:t xml:space="preserve"> unless C&gt;&gt;1 and NGT&gt;&gt;0</w:t>
-      </w:r>
-    </w:p>
-    <w:p>
-      <w:pPr>
-        <w:pStyle w:val="Compact"/>
-        <w:numPr>
-          <w:ilvl w:val="0"/>
-          <w:numId w:val="5"/>
-        </w:numPr>
-      </w:pPr>
-      <w:r>
-        <w:t>Model-Fitting</w:t>
-      </w:r>
-    </w:p>
-    <w:p>
-      <w:pPr>
-        <w:pStyle w:val="Compact"/>
-        <w:numPr>
-          <w:ilvl w:val="1"/>
-          <w:numId w:val="7"/>
-        </w:numPr>
-      </w:pPr>
-      <w:r>
-        <w:t>Fit Equation 3 first to see if C&gt;=1</w:t>
-      </w:r>
-    </w:p>
-    <w:p>
-      <w:pPr>
-        <w:pStyle w:val="Compact"/>
-        <w:numPr>
-          <w:ilvl w:val="1"/>
-          <w:numId w:val="7"/>
-        </w:numPr>
-      </w:pPr>
-      <w:r>
-        <w:t>Problems due to 5 parameters</w:t>
-      </w:r>
-    </w:p>
-    <w:p>
-      <w:pPr>
-        <w:pStyle w:val="Compact"/>
-        <w:numPr>
-          <w:ilvl w:val="1"/>
-          <w:numId w:val="7"/>
-        </w:numPr>
-      </w:pPr>
-      <w:r>
-        <w:t>Bound parameters</w:t>
-      </w:r>
-    </w:p>
-    <w:p>
-      <w:pPr>
-        <w:pStyle w:val="Compact"/>
-        <w:numPr>
-          <w:ilvl w:val="0"/>
-          <w:numId w:val="5"/>
-        </w:numPr>
-      </w:pPr>
-      <w:r>
-        <w:t>Assumptions</w:t>
-      </w:r>
-    </w:p>
-    <w:p>
-      <w:pPr>
-        <w:pStyle w:val="Compact"/>
-        <w:numPr>
-          <w:ilvl w:val="1"/>
-          <w:numId w:val="8"/>
-        </w:numPr>
-      </w:pPr>
-      <w:r>
-        <w:t>ts same time each year and age</w:t>
-      </w:r>
-    </w:p>
-    <w:p>
-      <w:pPr>
-        <w:pStyle w:val="Compact"/>
-        <w:numPr>
-          <w:ilvl w:val="1"/>
-          <w:numId w:val="8"/>
-        </w:numPr>
-      </w:pPr>
-      <w:r>
-        <w:t>NGT same length each year and age</w:t>
-      </w:r>
-    </w:p>
-    <w:p>
-      <w:pPr>
-        <w:pStyle w:val="Heading3"/>
-      </w:pPr>
-      <w:bookmarkStart w:id="4" w:name="acknowledgments"/>
-      <w:bookmarkEnd w:id="4"/>
-      <w:r>
-        <w:t>Acknowledgments</w:t>
-      </w:r>
-    </w:p>
-    <w:p>
-      <w:pPr>
         <w:pStyle w:val="FirstParagraph"/>
       </w:pPr>
       <w:r>
         <w:t>John Stewart (New South Wales Department of Primary Industries Fisheries) graciously provided the Bonito length-at-age data.</w:t>
+      </w:r>
+      <w:r>
+        <w:t xml:space="preserve">  Emili Garcia-Berthou () kindly provided the Misquitofish length-at-age data.  This paper was improved by discussion with and reviews by Emili Garcia-Berthou, XXX, and XXX.</w:t>
       </w:r>
     </w:p>
     <w:p>
@@ -4228,9 +4422,41 @@
       <w:bookmarkEnd w:id="5"/>
       <w:bookmarkEnd w:id="6"/>
       <w:r>
-        <w:lastRenderedPageBreak/>
-        <w:t>Appendix A.  R Function to Compute t’</w:t>
-      </w:r>
+        <w:t xml:space="preserve">Appendix A.  R Function to Compute </w:t>
+      </w:r>
+      <m:oMath>
+        <m:sSup>
+          <m:sSupPr>
+            <m:ctrlPr>
+              <w:rPr>
+                <w:rFonts w:ascii="Cambria Math" w:hAnsi="Cambria Math"/>
+              </w:rPr>
+            </m:ctrlPr>
+          </m:sSupPr>
+          <m:e>
+            <m:r>
+              <m:rPr>
+                <m:sty m:val="bi"/>
+              </m:rPr>
+              <w:rPr>
+                <w:rFonts w:ascii="Cambria Math" w:hAnsi="Cambria Math"/>
+              </w:rPr>
+              <m:t>t</m:t>
+            </m:r>
+          </m:e>
+          <m:sup>
+            <m:r>
+              <m:rPr>
+                <m:sty m:val="bi"/>
+              </m:rPr>
+              <w:rPr>
+                <w:rFonts w:ascii="Cambria Math" w:hAnsi="Cambria Math"/>
+              </w:rPr>
+              <m:t>'</m:t>
+            </m:r>
+          </m:sup>
+        </m:sSup>
+      </m:oMath>
     </w:p>
     <w:p>
       <w:pPr>
@@ -4374,6 +4600,7 @@
           <w:rFonts w:ascii="Courier New" w:hAnsi="Courier New" w:cs="Courier New"/>
           <w:sz w:val="24"/>
         </w:rPr>
+        <w:lastRenderedPageBreak/>
         <w:t xml:space="preserve">  tmp.t2 &lt;- (tmp.t-floor(tmp.t))-NGT</w:t>
       </w:r>
       <w:r>
@@ -4456,10 +4683,22 @@
     </w:p>
     <w:p>
       <w:pPr>
-        <w:pStyle w:val="Heading2"/>
-      </w:pPr>
-      <w:r>
-        <w:t>Appendix B. R Function for Equation 4 (Somers (1988) Function)</w:t>
+        <w:pStyle w:val="Heading3"/>
+      </w:pPr>
+      <w:r>
+        <w:t xml:space="preserve">Appendix B. R Function for Equation </w:t>
+      </w:r>
+      <w:r>
+        <w:t xml:space="preserve">3 </w:t>
+      </w:r>
+      <w:r>
+        <w:t>(</w:t>
+      </w:r>
+      <w:r>
+        <w:t>Pauly et al. (1992)</w:t>
+      </w:r>
+      <w:r>
+        <w:t xml:space="preserve"> Function)</w:t>
       </w:r>
     </w:p>
     <w:p>
@@ -4723,35 +4962,27 @@
           <w:rFonts w:ascii="Courier New" w:hAnsi="Courier New" w:cs="Courier New"/>
           <w:sz w:val="24"/>
         </w:rPr>
-        <w:t xml:space="preserve">  if (length(Linf)==5) { Kpr &lt;- Linf[[2]]; t0 &lt;- Linf[[3]]</w:t>
-      </w:r>
-      <w:r>
-        <w:rPr>
-          <w:rFonts w:ascii="Courier New" w:hAnsi="Courier New" w:cs="Courier New"/>
-        </w:rPr>
-        <w:br/>
-      </w:r>
-      <w:r>
+        <w:t xml:space="preserve">  ## Allow parameters to be sent as one vector in Linf</w:t>
+      </w:r>
+    </w:p>
+    <w:p>
+      <w:pPr>
+        <w:pStyle w:val="SourceCode"/>
+        <w:shd w:val="clear" w:color="auto" w:fill="auto"/>
+        <w:spacing w:after="0"/>
         <w:rPr>
           <w:rStyle w:val="VerbatimChar"/>
           <w:rFonts w:ascii="Courier New" w:hAnsi="Courier New" w:cs="Courier New"/>
           <w:sz w:val="24"/>
         </w:rPr>
-        <w:t xml:space="preserve">  ts &lt;- Linf[[4]]; NGT &lt;- Linf[[5]]</w:t>
-      </w:r>
-      <w:r>
-        <w:rPr>
-          <w:rFonts w:ascii="Courier New" w:hAnsi="Courier New" w:cs="Courier New"/>
-        </w:rPr>
-        <w:br/>
-      </w:r>
+      </w:pPr>
       <w:r>
         <w:rPr>
           <w:rStyle w:val="VerbatimChar"/>
           <w:rFonts w:ascii="Courier New" w:hAnsi="Courier New" w:cs="Courier New"/>
           <w:sz w:val="24"/>
         </w:rPr>
-        <w:t xml:space="preserve">  Linf &lt;- Linf[[1]] }</w:t>
+        <w:t xml:space="preserve">  if (length(Linf)==5) { Kpr &lt;- Linf[[2]]; t0 &lt;- Linf[[3]]</w:t>
       </w:r>
       <w:r>
         <w:rPr>
@@ -4765,7 +4996,7 @@
           <w:rFonts w:ascii="Courier New" w:hAnsi="Courier New" w:cs="Courier New"/>
           <w:sz w:val="24"/>
         </w:rPr>
-        <w:t xml:space="preserve">  tpr &lt;- iCalc_tpr(t,ts,NGT)</w:t>
+        <w:t xml:space="preserve">  ts &lt;- Linf[[4]]; NGT &lt;- Linf[[5]]</w:t>
       </w:r>
       <w:r>
         <w:rPr>
@@ -4779,35 +5010,27 @@
           <w:rFonts w:ascii="Courier New" w:hAnsi="Courier New" w:cs="Courier New"/>
           <w:sz w:val="24"/>
         </w:rPr>
-        <w:t xml:space="preserve">  q &lt;- Kpr*(tpr-t0) +</w:t>
-      </w:r>
-      <w:r>
-        <w:rPr>
-          <w:rFonts w:ascii="Courier New" w:hAnsi="Courier New" w:cs="Courier New"/>
-        </w:rPr>
-        <w:br/>
-      </w:r>
-      <w:r>
+        <w:t xml:space="preserve">  Linf &lt;- Linf[[1]] }</w:t>
+      </w:r>
+    </w:p>
+    <w:p>
+      <w:pPr>
+        <w:pStyle w:val="SourceCode"/>
+        <w:shd w:val="clear" w:color="auto" w:fill="auto"/>
+        <w:spacing w:after="0"/>
         <w:rPr>
           <w:rStyle w:val="VerbatimChar"/>
           <w:rFonts w:ascii="Courier New" w:hAnsi="Courier New" w:cs="Courier New"/>
           <w:sz w:val="24"/>
         </w:rPr>
-        <w:t xml:space="preserve">    (Kpr*(1-NGT)/(2*pi))*sin((2*pi)/(1-NGT)*(tpr-ts)) -</w:t>
-      </w:r>
-      <w:r>
-        <w:rPr>
-          <w:rFonts w:ascii="Courier New" w:hAnsi="Courier New" w:cs="Courier New"/>
-        </w:rPr>
-        <w:br/>
-      </w:r>
+      </w:pPr>
       <w:r>
         <w:rPr>
           <w:rStyle w:val="VerbatimChar"/>
           <w:rFonts w:ascii="Courier New" w:hAnsi="Courier New" w:cs="Courier New"/>
           <w:sz w:val="24"/>
         </w:rPr>
-        <w:t xml:space="preserve">    (Kpr*(1-NGT)/(2*pi))*sin((2*pi)/(1-NGT)*(t0-ts))</w:t>
+        <w:t xml:space="preserve">  ## Adjust ages for NGT (i.e., compute t-prime)</w:t>
       </w:r>
       <w:r>
         <w:rPr>
@@ -4821,20 +5044,96 @@
           <w:rFonts w:ascii="Courier New" w:hAnsi="Courier New" w:cs="Courier New"/>
           <w:sz w:val="24"/>
         </w:rPr>
-        <w:t xml:space="preserve">  Linf*(1-exp(-q))</w:t>
-      </w:r>
-      <w:r>
-        <w:rPr>
-          <w:rFonts w:ascii="Courier New" w:hAnsi="Courier New" w:cs="Courier New"/>
-        </w:rPr>
-        <w:br/>
-      </w:r>
-      <w:r>
+        <w:t xml:space="preserve">  tpr &lt;- iCalc_tpr(t,ts,NGT)</w:t>
+      </w:r>
+    </w:p>
+    <w:p>
+      <w:pPr>
+        <w:pStyle w:val="SourceCode"/>
+        <w:shd w:val="clear" w:color="auto" w:fill="auto"/>
+        <w:spacing w:after="0"/>
         <w:rPr>
           <w:rStyle w:val="VerbatimChar"/>
           <w:rFonts w:ascii="Courier New" w:hAnsi="Courier New" w:cs="Courier New"/>
           <w:sz w:val="24"/>
         </w:rPr>
+      </w:pPr>
+      <w:r>
+        <w:rPr>
+          <w:rStyle w:val="VerbatimChar"/>
+          <w:rFonts w:ascii="Courier New" w:hAnsi="Courier New" w:cs="Courier New"/>
+          <w:sz w:val="24"/>
+        </w:rPr>
+        <w:t xml:space="preserve">  ## Equation 3 (i.e., Pauly et al. (1992) growth function)</w:t>
+      </w:r>
+      <w:r>
+        <w:rPr>
+          <w:rFonts w:ascii="Courier New" w:hAnsi="Courier New" w:cs="Courier New"/>
+        </w:rPr>
+        <w:br/>
+      </w:r>
+      <w:r>
+        <w:rPr>
+          <w:rStyle w:val="VerbatimChar"/>
+          <w:rFonts w:ascii="Courier New" w:hAnsi="Courier New" w:cs="Courier New"/>
+          <w:sz w:val="24"/>
+        </w:rPr>
+        <w:t xml:space="preserve">  q &lt;- Kpr*(tpr-t0) +</w:t>
+      </w:r>
+      <w:r>
+        <w:rPr>
+          <w:rFonts w:ascii="Courier New" w:hAnsi="Courier New" w:cs="Courier New"/>
+        </w:rPr>
+        <w:br/>
+      </w:r>
+      <w:r>
+        <w:rPr>
+          <w:rStyle w:val="VerbatimChar"/>
+          <w:rFonts w:ascii="Courier New" w:hAnsi="Courier New" w:cs="Courier New"/>
+          <w:sz w:val="24"/>
+        </w:rPr>
+        <w:t xml:space="preserve">    (Kpr*(1-NGT)/(2*pi))*sin((2*pi)/(1-NGT)*(tpr-ts)) -</w:t>
+      </w:r>
+      <w:r>
+        <w:rPr>
+          <w:rFonts w:ascii="Courier New" w:hAnsi="Courier New" w:cs="Courier New"/>
+        </w:rPr>
+        <w:br/>
+      </w:r>
+      <w:r>
+        <w:rPr>
+          <w:rStyle w:val="VerbatimChar"/>
+          <w:rFonts w:ascii="Courier New" w:hAnsi="Courier New" w:cs="Courier New"/>
+          <w:sz w:val="24"/>
+        </w:rPr>
+        <w:t xml:space="preserve">    (Kpr*(1-NGT)/(2*pi))*sin((2*pi)/(1-NGT)*(t0-ts))</w:t>
+      </w:r>
+      <w:r>
+        <w:rPr>
+          <w:rFonts w:ascii="Courier New" w:hAnsi="Courier New" w:cs="Courier New"/>
+        </w:rPr>
+        <w:br/>
+      </w:r>
+      <w:r>
+        <w:rPr>
+          <w:rStyle w:val="VerbatimChar"/>
+          <w:rFonts w:ascii="Courier New" w:hAnsi="Courier New" w:cs="Courier New"/>
+          <w:sz w:val="24"/>
+        </w:rPr>
+        <w:t xml:space="preserve">  Linf*(1-exp(-q))</w:t>
+      </w:r>
+      <w:r>
+        <w:rPr>
+          <w:rFonts w:ascii="Courier New" w:hAnsi="Courier New" w:cs="Courier New"/>
+        </w:rPr>
+        <w:br/>
+      </w:r>
+      <w:r>
+        <w:rPr>
+          <w:rStyle w:val="VerbatimChar"/>
+          <w:rFonts w:ascii="Courier New" w:hAnsi="Courier New" w:cs="Courier New"/>
+          <w:sz w:val="24"/>
+        </w:rPr>
         <w:t>}</w:t>
       </w:r>
     </w:p>
@@ -4864,6 +5163,27 @@
       </w:pPr>
       <w:bookmarkStart w:id="8" w:name="references"/>
       <w:bookmarkEnd w:id="8"/>
+      <w:r>
+        <w:t>Online Supplement</w:t>
+      </w:r>
+    </w:p>
+    <w:p>
+      <w:pPr>
+        <w:pStyle w:val="BodyText"/>
+      </w:pPr>
+      <w:r>
+        <w:t>R code for all figures and analyses.</w:t>
+      </w:r>
+    </w:p>
+    <w:p>
+      <w:pPr>
+        <w:pStyle w:val="BodyText"/>
+      </w:pPr>
+    </w:p>
+    <w:p>
+      <w:pPr>
+        <w:pStyle w:val="Heading3"/>
+      </w:pPr>
       <w:r>
         <w:t>References</w:t>
       </w:r>
@@ -8142,16 +8462,9 @@
     </w:p>
     <w:p>
       <w:pPr>
-        <w:pStyle w:val="Bibliography"/>
-        <w:spacing w:line="480" w:lineRule="auto"/>
-        <w:rPr>
-          <w:rFonts w:ascii="Times New Roman" w:hAnsi="Times New Roman" w:cs="Times New Roman"/>
-        </w:rPr>
-      </w:pPr>
-      <w:r>
-        <w:rPr>
-          <w:rFonts w:ascii="Times New Roman" w:hAnsi="Times New Roman" w:cs="Times New Roman"/>
-        </w:rPr>
+        <w:pStyle w:val="Heading3"/>
+      </w:pPr>
+      <w:r>
         <w:lastRenderedPageBreak/>
         <w:t>Figure Labels</w:t>
       </w:r>
@@ -11613,7 +11926,7 @@
 </file>
 
 <file path=customXml/itemProps1.xml><?xml version="1.0" encoding="utf-8"?>
-<ds:datastoreItem xmlns:ds="http://schemas.openxmlformats.org/officeDocument/2006/customXml" ds:itemID="{3C9AEC7C-EBC9-4EB8-90EF-10E51D3F6808}">
+<ds:datastoreItem xmlns:ds="http://schemas.openxmlformats.org/officeDocument/2006/customXml" ds:itemID="{AE324142-862C-4EC7-9D3F-55006D552FC3}">
   <ds:schemaRefs>
     <ds:schemaRef ds:uri="http://schemas.openxmlformats.org/officeDocument/2006/bibliography"/>
   </ds:schemaRefs>

</xml_diff>